<commit_message>
aggiornati diagramma er, documentazione e testo database
</commit_message>
<xml_diff>
--- a/Documentazione Progetto.docx
+++ b/Documentazione Progetto.docx
@@ -745,34 +745,6 @@
         <w:ind w:left="720"/>
         <w:rPr>
           <w:rFonts w:ascii="Times New Roman" w:eastAsia="Times New Roman" w:hAnsi="Times New Roman" w:cs="Times New Roman"/>
-          <w:sz w:val="24"/>
-          <w:szCs w:val="24"/>
-        </w:rPr>
-      </w:pPr>
-      <w:r>
-        <w:rPr>
-          <w:rFonts w:ascii="Times New Roman" w:hAnsi="Times New Roman"/>
-          <w:i/>
-          <w:iCs/>
-          <w:sz w:val="24"/>
-          <w:szCs w:val="24"/>
-        </w:rPr>
-        <w:t>Challenges:</w:t>
-      </w:r>
-      <w:r>
-        <w:rPr>
-          <w:rFonts w:ascii="Times New Roman" w:hAnsi="Times New Roman"/>
-          <w:sz w:val="24"/>
-          <w:szCs w:val="24"/>
-        </w:rPr>
-        <w:t xml:space="preserve"> </w:t>
-      </w:r>
-    </w:p>
-    <w:p>
-      <w:pPr>
-        <w:ind w:left="720"/>
-        <w:rPr>
-          <w:rFonts w:ascii="Times New Roman" w:eastAsia="Times New Roman" w:hAnsi="Times New Roman" w:cs="Times New Roman"/>
           <w:b/>
           <w:bCs/>
           <w:sz w:val="24"/>
@@ -937,66 +909,105 @@
         </w:rPr>
         <w:t xml:space="preserve"> Visualizzare il palinsesto di ogni canale specificando tutte le informazioni relative al programma.</w:t>
       </w:r>
-    </w:p>
-    <w:p>
-      <w:pPr>
-        <w:ind w:left="720"/>
-        <w:rPr>
-          <w:rFonts w:ascii="Times New Roman" w:eastAsia="Times New Roman" w:hAnsi="Times New Roman" w:cs="Times New Roman"/>
-          <w:sz w:val="24"/>
-          <w:szCs w:val="24"/>
-        </w:rPr>
-      </w:pPr>
-      <w:r>
-        <w:rPr>
-          <w:rFonts w:ascii="Times New Roman" w:hAnsi="Times New Roman"/>
+      <w:r>
+        <w:rPr>
+          <w:rFonts w:ascii="Arial Unicode MS" w:hAnsi="Arial Unicode MS"/>
+          <w:sz w:val="24"/>
+          <w:szCs w:val="24"/>
+        </w:rPr>
+        <w:br w:type="page"/>
+      </w:r>
+    </w:p>
+    <w:p>
+      <w:pPr>
+        <w:rPr>
+          <w:rFonts w:ascii="Times New Roman" w:eastAsia="Times New Roman" w:hAnsi="Times New Roman" w:cs="Times New Roman"/>
           <w:i/>
           <w:iCs/>
           <w:sz w:val="24"/>
           <w:szCs w:val="24"/>
         </w:rPr>
-        <w:t>Assunzioni:</w:t>
-      </w:r>
-      <w:r>
-        <w:rPr>
-          <w:rFonts w:ascii="Times New Roman" w:hAnsi="Times New Roman"/>
-          <w:sz w:val="24"/>
-          <w:szCs w:val="24"/>
-        </w:rPr>
-        <w:t xml:space="preserve"> </w:t>
-      </w:r>
-    </w:p>
-    <w:p>
-      <w:r>
-        <w:rPr>
-          <w:rFonts w:ascii="Arial Unicode MS" w:hAnsi="Arial Unicode MS"/>
-          <w:sz w:val="24"/>
-          <w:szCs w:val="24"/>
-        </w:rPr>
-        <w:br w:type="page"/>
-      </w:r>
-    </w:p>
-    <w:p>
-      <w:pPr>
-        <w:rPr>
-          <w:rFonts w:ascii="Times New Roman" w:eastAsia="Times New Roman" w:hAnsi="Times New Roman" w:cs="Times New Roman"/>
+      </w:pPr>
+      <w:r>
+        <w:rPr>
+          <w:rFonts w:ascii="Times New Roman" w:hAnsi="Times New Roman"/>
+          <w:b/>
+          <w:bCs/>
+          <w:sz w:val="24"/>
+          <w:szCs w:val="24"/>
+        </w:rPr>
+        <w:lastRenderedPageBreak/>
+        <w:t>• R4: Lista canali</w:t>
+      </w:r>
+      <w:r>
+        <w:rPr>
+          <w:rFonts w:ascii="Times New Roman" w:hAnsi="Times New Roman"/>
           <w:i/>
           <w:iCs/>
           <w:sz w:val="24"/>
           <w:szCs w:val="24"/>
         </w:rPr>
-      </w:pPr>
-      <w:r>
-        <w:rPr>
-          <w:rFonts w:ascii="Times New Roman" w:hAnsi="Times New Roman"/>
+        <w:t xml:space="preserve"> </w:t>
+      </w:r>
+    </w:p>
+    <w:p>
+      <w:pPr>
+        <w:ind w:left="720"/>
+        <w:rPr>
+          <w:rFonts w:ascii="Times New Roman" w:eastAsia="Times New Roman" w:hAnsi="Times New Roman" w:cs="Times New Roman"/>
+          <w:sz w:val="24"/>
+          <w:szCs w:val="24"/>
+        </w:rPr>
+      </w:pPr>
+      <w:r>
+        <w:rPr>
+          <w:rFonts w:ascii="Times New Roman" w:hAnsi="Times New Roman"/>
+          <w:i/>
+          <w:iCs/>
+          <w:sz w:val="24"/>
+          <w:szCs w:val="24"/>
+        </w:rPr>
+        <w:t>Descrizione:</w:t>
+      </w:r>
+      <w:r>
+        <w:rPr>
+          <w:rFonts w:ascii="Times New Roman" w:hAnsi="Times New Roman"/>
+          <w:sz w:val="24"/>
+          <w:szCs w:val="24"/>
+        </w:rPr>
+        <w:t xml:space="preserve"> Generare una lista di canali che trasmettono gli episodi di una specifica serie includendo l’orario e la data di messa in onda per ognuno di essi  </w:t>
+      </w:r>
+    </w:p>
+    <w:p>
+      <w:pPr>
+        <w:rPr>
+          <w:rFonts w:ascii="Times New Roman" w:eastAsia="Times New Roman" w:hAnsi="Times New Roman" w:cs="Times New Roman"/>
           <w:b/>
           <w:bCs/>
           <w:sz w:val="24"/>
           <w:szCs w:val="24"/>
         </w:rPr>
-        <w:lastRenderedPageBreak/>
-        <w:t>• R4: Lista canali</w:t>
-      </w:r>
+      </w:pPr>
+      <w:r>
+        <w:rPr>
+          <w:rFonts w:ascii="Times New Roman" w:hAnsi="Times New Roman"/>
+          <w:b/>
+          <w:bCs/>
+          <w:sz w:val="24"/>
+          <w:szCs w:val="24"/>
+        </w:rPr>
+        <w:t>• R5: Lista dei programmi preferiti</w:t>
+      </w:r>
+    </w:p>
+    <w:p>
+      <w:pPr>
+        <w:ind w:left="720"/>
+        <w:rPr>
+          <w:rFonts w:ascii="Times New Roman" w:eastAsia="Times New Roman" w:hAnsi="Times New Roman" w:cs="Times New Roman"/>
+          <w:sz w:val="24"/>
+          <w:szCs w:val="24"/>
+        </w:rPr>
+      </w:pPr>
       <w:r>
         <w:rPr>
           <w:rFonts w:ascii="Times New Roman" w:hAnsi="Times New Roman"/>
@@ -1005,7 +1016,31 @@
           <w:sz w:val="24"/>
           <w:szCs w:val="24"/>
         </w:rPr>
-        <w:t xml:space="preserve"> </w:t>
+        <w:t>Descrizione:</w:t>
+      </w:r>
+      <w:r>
+        <w:rPr>
+          <w:rFonts w:ascii="Times New Roman" w:hAnsi="Times New Roman"/>
+          <w:sz w:val="24"/>
+          <w:szCs w:val="24"/>
+        </w:rPr>
+        <w:t xml:space="preserve"> Viene generata una lista con i programmi preferiti scelti dall’utente durante </w:t>
+      </w:r>
+      <w:r>
+        <w:rPr>
+          <w:rFonts w:ascii="Times New Roman" w:hAnsi="Times New Roman"/>
+          <w:sz w:val="24"/>
+          <w:szCs w:val="24"/>
+        </w:rPr>
+        <w:t>l’e-mail</w:t>
+      </w:r>
+      <w:r>
+        <w:rPr>
+          <w:rFonts w:ascii="Times New Roman" w:hAnsi="Times New Roman"/>
+          <w:sz w:val="24"/>
+          <w:szCs w:val="24"/>
+        </w:rPr>
+        <w:t>.</w:t>
       </w:r>
     </w:p>
     <w:p>
@@ -1015,6 +1050,28 @@
           <w:rFonts w:ascii="Times New Roman" w:eastAsia="Times New Roman" w:hAnsi="Times New Roman" w:cs="Times New Roman"/>
           <w:sz w:val="24"/>
           <w:szCs w:val="24"/>
+        </w:rPr>
+      </w:pPr>
+      <w:r>
+        <w:rPr>
+          <w:rFonts w:ascii="Times New Roman" w:hAnsi="Times New Roman"/>
+          <w:b/>
+          <w:bCs/>
+          <w:sz w:val="24"/>
+          <w:szCs w:val="24"/>
+          <w:shd w:val="clear" w:color="auto" w:fill="FFFF00"/>
+        </w:rPr>
+        <w:t>• R6: Generazione e-mail</w:t>
+      </w:r>
+    </w:p>
+    <w:p>
+      <w:pPr>
+        <w:ind w:left="720"/>
+        <w:rPr>
+          <w:rFonts w:ascii="Times New Roman" w:eastAsia="Times New Roman" w:hAnsi="Times New Roman" w:cs="Times New Roman"/>
+          <w:sz w:val="24"/>
+          <w:szCs w:val="24"/>
+          <w:shd w:val="clear" w:color="auto" w:fill="FFFF00"/>
         </w:rPr>
       </w:pPr>
       <w:r>
@@ -1024,6 +1081,7 @@
           <w:iCs/>
           <w:sz w:val="24"/>
           <w:szCs w:val="24"/>
+          <w:shd w:val="clear" w:color="auto" w:fill="FFFF00"/>
         </w:rPr>
         <w:t>Descrizione:</w:t>
       </w:r>
@@ -1032,8 +1090,32 @@
           <w:rFonts w:ascii="Times New Roman" w:hAnsi="Times New Roman"/>
           <w:sz w:val="24"/>
           <w:szCs w:val="24"/>
-        </w:rPr>
-        <w:t xml:space="preserve"> Generare una lista di canali che trasmettono gli episodi di una specifica serie includendo l’orario e la data di messa in onda per ognuno di essi  </w:t>
+          <w:shd w:val="clear" w:color="auto" w:fill="FFFF00"/>
+        </w:rPr>
+        <w:t xml:space="preserve"> Gli utenti potranno specificare le modalità di ricezione di una e-mail giornaliera contenente gli ultimi aggiornamenti al palinsesto dei canali preferiti in base alle fasce orarie specificate. </w:t>
+      </w:r>
+    </w:p>
+    <w:p>
+      <w:pPr>
+        <w:rPr>
+          <w:rFonts w:ascii="Times New Roman" w:eastAsia="Times New Roman" w:hAnsi="Times New Roman" w:cs="Times New Roman"/>
+          <w:b/>
+          <w:bCs/>
+          <w:sz w:val="24"/>
+          <w:szCs w:val="24"/>
+          <w:shd w:val="clear" w:color="auto" w:fill="FFFF00"/>
+        </w:rPr>
+      </w:pPr>
+      <w:r>
+        <w:rPr>
+          <w:rFonts w:ascii="Times New Roman" w:hAnsi="Times New Roman"/>
+          <w:b/>
+          <w:bCs/>
+          <w:sz w:val="24"/>
+          <w:szCs w:val="24"/>
+          <w:shd w:val="clear" w:color="auto" w:fill="FFFF00"/>
+        </w:rPr>
+        <w:t>• R7: Eliminazione di un programma</w:t>
       </w:r>
     </w:p>
     <w:p>
@@ -1043,6 +1125,7 @@
           <w:rFonts w:ascii="Times New Roman" w:eastAsia="Times New Roman" w:hAnsi="Times New Roman" w:cs="Times New Roman"/>
           <w:sz w:val="24"/>
           <w:szCs w:val="24"/>
+          <w:shd w:val="clear" w:color="auto" w:fill="FFFF00"/>
         </w:rPr>
       </w:pPr>
       <w:r>
@@ -1052,6 +1135,57 @@
           <w:iCs/>
           <w:sz w:val="24"/>
           <w:szCs w:val="24"/>
+          <w:shd w:val="clear" w:color="auto" w:fill="FFFF00"/>
+        </w:rPr>
+        <w:t>Descrizione:</w:t>
+      </w:r>
+      <w:r>
+        <w:rPr>
+          <w:rFonts w:ascii="Times New Roman" w:hAnsi="Times New Roman"/>
+          <w:sz w:val="24"/>
+          <w:szCs w:val="24"/>
+          <w:shd w:val="clear" w:color="auto" w:fill="FFFF00"/>
+        </w:rPr>
+        <w:t xml:space="preserve"> Un programma televisivo può essere eliminato solo se è già andato in onda e se non è più presente in nessuna lista dei programmi predisposti per i futuri </w:t>
+      </w:r>
+      <w:proofErr w:type="gramStart"/>
+      <w:r>
+        <w:rPr>
+          <w:rFonts w:ascii="Times New Roman" w:hAnsi="Times New Roman"/>
+          <w:sz w:val="24"/>
+          <w:szCs w:val="24"/>
+          <w:shd w:val="clear" w:color="auto" w:fill="FFFF00"/>
+        </w:rPr>
+        <w:t>7</w:t>
+      </w:r>
+      <w:proofErr w:type="gramEnd"/>
+      <w:r>
+        <w:rPr>
+          <w:rFonts w:ascii="Times New Roman" w:hAnsi="Times New Roman"/>
+          <w:sz w:val="24"/>
+          <w:szCs w:val="24"/>
+          <w:shd w:val="clear" w:color="auto" w:fill="FFFF00"/>
+        </w:rPr>
+        <w:t xml:space="preserve"> giorni. </w:t>
+      </w:r>
+    </w:p>
+    <w:p>
+      <w:pPr>
+        <w:ind w:left="720"/>
+        <w:rPr>
+          <w:rFonts w:ascii="Times New Roman" w:eastAsia="Times New Roman" w:hAnsi="Times New Roman" w:cs="Times New Roman"/>
+          <w:sz w:val="24"/>
+          <w:szCs w:val="24"/>
+        </w:rPr>
+      </w:pPr>
+      <w:r>
+        <w:rPr>
+          <w:rFonts w:ascii="Times New Roman" w:hAnsi="Times New Roman"/>
+          <w:i/>
+          <w:iCs/>
+          <w:sz w:val="24"/>
+          <w:szCs w:val="24"/>
+          <w:shd w:val="clear" w:color="auto" w:fill="FFFF00"/>
         </w:rPr>
         <w:t>Assunzioni:</w:t>
       </w:r>
@@ -1061,7 +1195,7 @@
           <w:sz w:val="24"/>
           <w:szCs w:val="24"/>
         </w:rPr>
-        <w:t xml:space="preserve"> </w:t>
+        <w:t xml:space="preserve"> una Serie non viene eliminata anche se priva di episodi</w:t>
       </w:r>
     </w:p>
     <w:p>
@@ -1082,7 +1216,17 @@
           <w:sz w:val="24"/>
           <w:szCs w:val="24"/>
         </w:rPr>
-        <w:t>• R5: Lista dei programmi preferiti</w:t>
+        <w:t xml:space="preserve">• R8: Ricerca </w:t>
+      </w:r>
+      <w:r>
+        <w:rPr>
+          <w:rFonts w:ascii="Times New Roman" w:hAnsi="Times New Roman"/>
+          <w:b/>
+          <w:bCs/>
+          <w:sz w:val="24"/>
+          <w:szCs w:val="24"/>
+        </w:rPr>
+        <w:t>film</w:t>
       </w:r>
     </w:p>
     <w:p>
@@ -1110,37 +1254,89 @@
           <w:sz w:val="24"/>
           <w:szCs w:val="24"/>
         </w:rPr>
-        <w:t xml:space="preserve"> Viene generata una lista con i programmi preferiti scelti dall’utente durante </w:t>
-      </w:r>
-      <w:proofErr w:type="gramStart"/>
-      <w:r>
-        <w:rPr>
-          <w:rFonts w:ascii="Times New Roman" w:hAnsi="Times New Roman"/>
-          <w:sz w:val="24"/>
-          <w:szCs w:val="24"/>
-        </w:rPr>
-        <w:t>l’email</w:t>
-      </w:r>
-      <w:proofErr w:type="gramEnd"/>
-      <w:r>
-        <w:rPr>
-          <w:rFonts w:ascii="Times New Roman" w:hAnsi="Times New Roman"/>
-          <w:sz w:val="24"/>
-          <w:szCs w:val="24"/>
-        </w:rPr>
-        <w:t>.</w:t>
+        <w:t xml:space="preserve"> Ricerca</w:t>
+      </w:r>
+      <w:r>
+        <w:rPr>
+          <w:rFonts w:ascii="Times New Roman" w:hAnsi="Times New Roman"/>
+          <w:sz w:val="24"/>
+          <w:szCs w:val="24"/>
+        </w:rPr>
+        <w:t xml:space="preserve"> dei film di un certo genere in programma nei prossimi sette giorni.</w:t>
       </w:r>
     </w:p>
     <w:p>
       <w:pPr>
         <w:ind w:left="720"/>
+        <w:rPr>
+          <w:rFonts w:ascii="Times New Roman" w:eastAsia="Times New Roman" w:hAnsi="Times New Roman" w:cs="Times New Roman"/>
+          <w:sz w:val="24"/>
+          <w:szCs w:val="24"/>
+        </w:rPr>
+      </w:pPr>
+      <w:r>
+        <w:rPr>
+          <w:rFonts w:ascii="Times New Roman" w:hAnsi="Times New Roman"/>
+          <w:i/>
+          <w:iCs/>
+          <w:sz w:val="24"/>
+          <w:szCs w:val="24"/>
+        </w:rPr>
+        <w:t>Assunzioni:</w:t>
+      </w:r>
+      <w:r>
+        <w:rPr>
+          <w:rFonts w:ascii="Times New Roman" w:hAnsi="Times New Roman"/>
+          <w:sz w:val="24"/>
+          <w:szCs w:val="24"/>
+        </w:rPr>
+        <w:t xml:space="preserve"> </w:t>
+      </w:r>
+      <w:r>
+        <w:rPr>
+          <w:rFonts w:ascii="Times New Roman" w:hAnsi="Times New Roman"/>
+          <w:sz w:val="24"/>
+          <w:szCs w:val="24"/>
+        </w:rPr>
+        <w:t>ad ogni programma è associato un solo genere. I generi composti</w:t>
+      </w:r>
+      <w:r>
+        <w:rPr>
+          <w:rFonts w:ascii="Times New Roman" w:hAnsi="Times New Roman"/>
+          <w:sz w:val="24"/>
+          <w:szCs w:val="24"/>
+        </w:rPr>
+        <w:t xml:space="preserve"> vengono considerati un unico genere (es: film documentario)</w:t>
+      </w:r>
+    </w:p>
+    <w:p>
+      <w:pPr>
         <w:rPr>
           <w:rFonts w:ascii="Times New Roman" w:eastAsia="Times New Roman" w:hAnsi="Times New Roman" w:cs="Times New Roman"/>
           <w:b/>
           <w:bCs/>
           <w:sz w:val="24"/>
           <w:szCs w:val="24"/>
-          <w:shd w:val="clear" w:color="auto" w:fill="FFFF00"/>
+        </w:rPr>
+      </w:pPr>
+      <w:r>
+        <w:rPr>
+          <w:rFonts w:ascii="Times New Roman" w:hAnsi="Times New Roman"/>
+          <w:b/>
+          <w:bCs/>
+          <w:sz w:val="24"/>
+          <w:szCs w:val="24"/>
+        </w:rPr>
+        <w:t>• R9: Ricerca per persona</w:t>
+      </w:r>
+    </w:p>
+    <w:p>
+      <w:pPr>
+        <w:ind w:left="720"/>
+        <w:rPr>
+          <w:rFonts w:ascii="Times New Roman" w:eastAsia="Times New Roman" w:hAnsi="Times New Roman" w:cs="Times New Roman"/>
+          <w:sz w:val="24"/>
+          <w:szCs w:val="24"/>
         </w:rPr>
       </w:pPr>
       <w:r>
@@ -1151,15 +1347,15 @@
           <w:sz w:val="24"/>
           <w:szCs w:val="24"/>
         </w:rPr>
-        <w:t>Assunzioni:</w:t>
-      </w:r>
-      <w:r>
-        <w:rPr>
-          <w:rFonts w:ascii="Times New Roman" w:hAnsi="Times New Roman"/>
-          <w:sz w:val="24"/>
-          <w:szCs w:val="24"/>
-        </w:rPr>
-        <w:t xml:space="preserve"> </w:t>
+        <w:t>Descrizione:</w:t>
+      </w:r>
+      <w:r>
+        <w:rPr>
+          <w:rFonts w:ascii="Times New Roman" w:hAnsi="Times New Roman"/>
+          <w:sz w:val="24"/>
+          <w:szCs w:val="24"/>
+        </w:rPr>
+        <w:t xml:space="preserve"> Ricerca dei programmi a cui partecipa a qualsiasi titolo (o con un titolo specificato) una certa persona.</w:t>
       </w:r>
     </w:p>
     <w:p>
@@ -1170,7 +1366,6 @@
           <w:bCs/>
           <w:sz w:val="24"/>
           <w:szCs w:val="24"/>
-          <w:shd w:val="clear" w:color="auto" w:fill="FFFF00"/>
         </w:rPr>
       </w:pPr>
       <w:r>
@@ -1180,23 +1375,74 @@
           <w:bCs/>
           <w:sz w:val="24"/>
           <w:szCs w:val="24"/>
-          <w:shd w:val="clear" w:color="auto" w:fill="FFFF00"/>
-        </w:rPr>
-        <w:t xml:space="preserve">• R6: Generazione </w:t>
-      </w:r>
-      <w:proofErr w:type="gramStart"/>
-      <w:r>
-        <w:rPr>
-          <w:rFonts w:ascii="Times New Roman" w:hAnsi="Times New Roman"/>
+        </w:rPr>
+        <w:t>• R10: Numero dei programmi per canale</w:t>
+      </w:r>
+    </w:p>
+    <w:p>
+      <w:pPr>
+        <w:ind w:left="720"/>
+        <w:rPr>
+          <w:rFonts w:ascii="Times New Roman" w:eastAsia="Times New Roman" w:hAnsi="Times New Roman" w:cs="Times New Roman"/>
+          <w:sz w:val="24"/>
+          <w:szCs w:val="24"/>
+        </w:rPr>
+      </w:pPr>
+      <w:r>
+        <w:rPr>
+          <w:rFonts w:ascii="Times New Roman" w:hAnsi="Times New Roman"/>
+          <w:i/>
+          <w:iCs/>
+          <w:sz w:val="24"/>
+          <w:szCs w:val="24"/>
+        </w:rPr>
+        <w:t>Descrizione:</w:t>
+      </w:r>
+      <w:r>
+        <w:rPr>
+          <w:rFonts w:ascii="Times New Roman" w:hAnsi="Times New Roman"/>
+          <w:sz w:val="24"/>
+          <w:szCs w:val="24"/>
+        </w:rPr>
+        <w:t xml:space="preserve"> </w:t>
+      </w:r>
+      <w:r>
+        <w:rPr>
+          <w:rFonts w:ascii="Times New Roman" w:hAnsi="Times New Roman"/>
+          <w:sz w:val="24"/>
+          <w:szCs w:val="24"/>
+        </w:rPr>
+        <w:t>Restituisce il n</w:t>
+      </w:r>
+      <w:r>
+        <w:rPr>
+          <w:rFonts w:ascii="Times New Roman" w:hAnsi="Times New Roman"/>
+          <w:sz w:val="24"/>
+          <w:szCs w:val="24"/>
+        </w:rPr>
+        <w:t>umero programmi distinti trasmessi da ciascuna emittente in un determinato giorno.</w:t>
+      </w:r>
+    </w:p>
+    <w:p>
+      <w:pPr>
+        <w:rPr>
+          <w:rFonts w:ascii="Times New Roman" w:eastAsia="Times New Roman" w:hAnsi="Times New Roman" w:cs="Times New Roman"/>
           <w:b/>
           <w:bCs/>
           <w:sz w:val="24"/>
           <w:szCs w:val="24"/>
-          <w:shd w:val="clear" w:color="auto" w:fill="FFFF00"/>
-        </w:rPr>
-        <w:t>email</w:t>
-      </w:r>
-      <w:proofErr w:type="gramEnd"/>
+        </w:rPr>
+      </w:pPr>
+      <w:r>
+        <w:rPr>
+          <w:rFonts w:ascii="Times New Roman" w:hAnsi="Times New Roman"/>
+          <w:b/>
+          <w:bCs/>
+          <w:sz w:val="24"/>
+          <w:szCs w:val="24"/>
+        </w:rPr>
+        <w:t xml:space="preserve">• R11: Minuti totali </w:t>
+      </w:r>
     </w:p>
     <w:p>
       <w:pPr>
@@ -1205,7 +1451,6 @@
           <w:rFonts w:ascii="Times New Roman" w:eastAsia="Times New Roman" w:hAnsi="Times New Roman" w:cs="Times New Roman"/>
           <w:sz w:val="24"/>
           <w:szCs w:val="24"/>
-          <w:shd w:val="clear" w:color="auto" w:fill="FFFF00"/>
         </w:rPr>
       </w:pPr>
       <w:r>
@@ -1215,7 +1460,6 @@
           <w:iCs/>
           <w:sz w:val="24"/>
           <w:szCs w:val="24"/>
-          <w:shd w:val="clear" w:color="auto" w:fill="FFFF00"/>
         </w:rPr>
         <w:t>Descrizione:</w:t>
       </w:r>
@@ -1224,444 +1468,24 @@
           <w:rFonts w:ascii="Times New Roman" w:hAnsi="Times New Roman"/>
           <w:sz w:val="24"/>
           <w:szCs w:val="24"/>
-          <w:shd w:val="clear" w:color="auto" w:fill="FFFF00"/>
-        </w:rPr>
-        <w:t xml:space="preserve"> Gli utenti potranno specificare le modalità di ricezione di una e-mail giornaliera contenente gli ultimi aggiornamenti al palinsesto dei canali preferiti e delle fasce orarie. </w:t>
-      </w:r>
-    </w:p>
-    <w:p>
-      <w:pPr>
-        <w:ind w:left="720"/>
-        <w:rPr>
-          <w:rFonts w:ascii="Times New Roman" w:eastAsia="Times New Roman" w:hAnsi="Times New Roman" w:cs="Times New Roman"/>
-          <w:sz w:val="24"/>
-          <w:szCs w:val="24"/>
-        </w:rPr>
-      </w:pPr>
-      <w:r>
-        <w:rPr>
-          <w:rFonts w:ascii="Times New Roman" w:hAnsi="Times New Roman"/>
-          <w:i/>
-          <w:iCs/>
-          <w:sz w:val="24"/>
-          <w:szCs w:val="24"/>
-          <w:shd w:val="clear" w:color="auto" w:fill="FFFF00"/>
-        </w:rPr>
-        <w:t>Assunzioni:</w:t>
-      </w:r>
-      <w:r>
-        <w:rPr>
-          <w:rFonts w:ascii="Times New Roman" w:hAnsi="Times New Roman"/>
-          <w:sz w:val="24"/>
-          <w:szCs w:val="24"/>
         </w:rPr>
         <w:t xml:space="preserve"> </w:t>
       </w:r>
-    </w:p>
-    <w:p>
-      <w:pPr>
-        <w:rPr>
-          <w:rFonts w:ascii="Times New Roman" w:eastAsia="Times New Roman" w:hAnsi="Times New Roman" w:cs="Times New Roman"/>
-          <w:b/>
-          <w:bCs/>
-          <w:sz w:val="24"/>
-          <w:szCs w:val="24"/>
-          <w:shd w:val="clear" w:color="auto" w:fill="FFFF00"/>
-        </w:rPr>
-      </w:pPr>
-      <w:r>
-        <w:rPr>
-          <w:rFonts w:ascii="Times New Roman" w:hAnsi="Times New Roman"/>
-          <w:b/>
-          <w:bCs/>
-          <w:sz w:val="24"/>
-          <w:szCs w:val="24"/>
-          <w:shd w:val="clear" w:color="auto" w:fill="FFFF00"/>
-        </w:rPr>
-        <w:t>• R7: Eliminazione di un programma</w:t>
-      </w:r>
-    </w:p>
-    <w:p>
-      <w:pPr>
-        <w:ind w:left="720"/>
-        <w:rPr>
-          <w:rFonts w:ascii="Times New Roman" w:eastAsia="Times New Roman" w:hAnsi="Times New Roman" w:cs="Times New Roman"/>
-          <w:sz w:val="24"/>
-          <w:szCs w:val="24"/>
-          <w:shd w:val="clear" w:color="auto" w:fill="FFFF00"/>
-        </w:rPr>
-      </w:pPr>
-      <w:r>
-        <w:rPr>
-          <w:rFonts w:ascii="Times New Roman" w:hAnsi="Times New Roman"/>
-          <w:i/>
-          <w:iCs/>
-          <w:sz w:val="24"/>
-          <w:szCs w:val="24"/>
-          <w:shd w:val="clear" w:color="auto" w:fill="FFFF00"/>
-        </w:rPr>
-        <w:t>Descrizione:</w:t>
-      </w:r>
-      <w:r>
-        <w:rPr>
-          <w:rFonts w:ascii="Times New Roman" w:hAnsi="Times New Roman"/>
-          <w:sz w:val="24"/>
-          <w:szCs w:val="24"/>
-          <w:shd w:val="clear" w:color="auto" w:fill="FFFF00"/>
-        </w:rPr>
-        <w:t xml:space="preserve"> Un programma televisivo può essere eliminato solo se è già andato in onda e se non è più presente in nessuna lista dei programmi predisposti per i futuri </w:t>
-      </w:r>
-      <w:proofErr w:type="gramStart"/>
-      <w:r>
-        <w:rPr>
-          <w:rFonts w:ascii="Times New Roman" w:hAnsi="Times New Roman"/>
-          <w:sz w:val="24"/>
-          <w:szCs w:val="24"/>
-          <w:shd w:val="clear" w:color="auto" w:fill="FFFF00"/>
-        </w:rPr>
-        <w:t>7</w:t>
-      </w:r>
-      <w:proofErr w:type="gramEnd"/>
-      <w:r>
-        <w:rPr>
-          <w:rFonts w:ascii="Times New Roman" w:hAnsi="Times New Roman"/>
-          <w:sz w:val="24"/>
-          <w:szCs w:val="24"/>
-          <w:shd w:val="clear" w:color="auto" w:fill="FFFF00"/>
-        </w:rPr>
-        <w:t xml:space="preserve"> giorni. </w:t>
-      </w:r>
-    </w:p>
-    <w:p>
-      <w:pPr>
-        <w:ind w:left="720"/>
-        <w:rPr>
-          <w:rFonts w:ascii="Times New Roman" w:eastAsia="Times New Roman" w:hAnsi="Times New Roman" w:cs="Times New Roman"/>
-          <w:sz w:val="24"/>
-          <w:szCs w:val="24"/>
-        </w:rPr>
-      </w:pPr>
-      <w:r>
-        <w:rPr>
-          <w:rFonts w:ascii="Times New Roman" w:hAnsi="Times New Roman"/>
-          <w:i/>
-          <w:iCs/>
-          <w:sz w:val="24"/>
-          <w:szCs w:val="24"/>
-          <w:shd w:val="clear" w:color="auto" w:fill="FFFF00"/>
-        </w:rPr>
-        <w:t>Assunzioni:</w:t>
-      </w:r>
-      <w:r>
-        <w:rPr>
-          <w:rFonts w:ascii="Times New Roman" w:hAnsi="Times New Roman"/>
-          <w:sz w:val="24"/>
-          <w:szCs w:val="24"/>
-        </w:rPr>
-        <w:t xml:space="preserve"> </w:t>
-      </w:r>
-    </w:p>
-    <w:p>
-      <w:pPr>
-        <w:rPr>
-          <w:rFonts w:ascii="Times New Roman" w:eastAsia="Times New Roman" w:hAnsi="Times New Roman" w:cs="Times New Roman"/>
-          <w:b/>
-          <w:bCs/>
-          <w:sz w:val="24"/>
-          <w:szCs w:val="24"/>
-        </w:rPr>
-      </w:pPr>
-      <w:r>
-        <w:rPr>
-          <w:rFonts w:ascii="Times New Roman" w:hAnsi="Times New Roman"/>
-          <w:b/>
-          <w:bCs/>
-          <w:sz w:val="24"/>
-          <w:szCs w:val="24"/>
-        </w:rPr>
-        <w:t>• R8: Ricerca film</w:t>
-      </w:r>
-    </w:p>
-    <w:p>
-      <w:pPr>
-        <w:ind w:left="720"/>
-        <w:rPr>
-          <w:rFonts w:ascii="Times New Roman" w:eastAsia="Times New Roman" w:hAnsi="Times New Roman" w:cs="Times New Roman"/>
-          <w:sz w:val="24"/>
-          <w:szCs w:val="24"/>
-        </w:rPr>
-      </w:pPr>
-      <w:r>
-        <w:rPr>
-          <w:rFonts w:ascii="Times New Roman" w:hAnsi="Times New Roman"/>
-          <w:i/>
-          <w:iCs/>
-          <w:sz w:val="24"/>
-          <w:szCs w:val="24"/>
-        </w:rPr>
-        <w:t>Descrizione:</w:t>
-      </w:r>
-      <w:r>
-        <w:rPr>
-          <w:rFonts w:ascii="Times New Roman" w:hAnsi="Times New Roman"/>
-          <w:sz w:val="24"/>
-          <w:szCs w:val="24"/>
-        </w:rPr>
-        <w:t xml:space="preserve"> Ricerca dei film di un certo genere in programma nei prossimi sette giorni.</w:t>
-      </w:r>
-    </w:p>
-    <w:p>
-      <w:pPr>
-        <w:ind w:left="720"/>
-        <w:rPr>
-          <w:rFonts w:ascii="Times New Roman" w:eastAsia="Times New Roman" w:hAnsi="Times New Roman" w:cs="Times New Roman"/>
-          <w:sz w:val="24"/>
-          <w:szCs w:val="24"/>
-        </w:rPr>
-      </w:pPr>
-      <w:r>
-        <w:rPr>
-          <w:rFonts w:ascii="Times New Roman" w:hAnsi="Times New Roman"/>
-          <w:i/>
-          <w:iCs/>
-          <w:sz w:val="24"/>
-          <w:szCs w:val="24"/>
-        </w:rPr>
-        <w:t>Assunzioni:</w:t>
-      </w:r>
-      <w:r>
-        <w:rPr>
-          <w:rFonts w:ascii="Times New Roman" w:hAnsi="Times New Roman"/>
-          <w:sz w:val="24"/>
-          <w:szCs w:val="24"/>
-        </w:rPr>
-        <w:t xml:space="preserve"> </w:t>
-      </w:r>
-    </w:p>
-    <w:p>
-      <w:pPr>
-        <w:rPr>
-          <w:rFonts w:ascii="Times New Roman" w:eastAsia="Times New Roman" w:hAnsi="Times New Roman" w:cs="Times New Roman"/>
-          <w:b/>
-          <w:bCs/>
-          <w:sz w:val="24"/>
-          <w:szCs w:val="24"/>
-        </w:rPr>
-      </w:pPr>
-      <w:r>
-        <w:rPr>
-          <w:rFonts w:ascii="Times New Roman" w:hAnsi="Times New Roman"/>
-          <w:b/>
-          <w:bCs/>
-          <w:sz w:val="24"/>
-          <w:szCs w:val="24"/>
-        </w:rPr>
-        <w:t>• R9: Ricerca per persona</w:t>
-      </w:r>
-    </w:p>
-    <w:p>
-      <w:pPr>
-        <w:ind w:left="720"/>
-        <w:rPr>
-          <w:rFonts w:ascii="Times New Roman" w:eastAsia="Times New Roman" w:hAnsi="Times New Roman" w:cs="Times New Roman"/>
-          <w:sz w:val="24"/>
-          <w:szCs w:val="24"/>
-        </w:rPr>
-      </w:pPr>
-      <w:r>
-        <w:rPr>
-          <w:rFonts w:ascii="Times New Roman" w:hAnsi="Times New Roman"/>
-          <w:i/>
-          <w:iCs/>
-          <w:sz w:val="24"/>
-          <w:szCs w:val="24"/>
-        </w:rPr>
-        <w:t>Descrizione:</w:t>
-      </w:r>
-      <w:r>
-        <w:rPr>
-          <w:rFonts w:ascii="Times New Roman" w:hAnsi="Times New Roman"/>
-          <w:sz w:val="24"/>
-          <w:szCs w:val="24"/>
-        </w:rPr>
-        <w:t xml:space="preserve"> Ricerca dei programmi a cui partecipa a qualsiasi titolo (o con un titolo specificato) una certa persona.</w:t>
-      </w:r>
-    </w:p>
-    <w:p>
-      <w:pPr>
-        <w:ind w:left="720"/>
-        <w:rPr>
-          <w:rFonts w:ascii="Times New Roman" w:eastAsia="Times New Roman" w:hAnsi="Times New Roman" w:cs="Times New Roman"/>
-          <w:sz w:val="24"/>
-          <w:szCs w:val="24"/>
-        </w:rPr>
-      </w:pPr>
-      <w:r>
-        <w:rPr>
-          <w:rFonts w:ascii="Times New Roman" w:hAnsi="Times New Roman"/>
-          <w:i/>
-          <w:iCs/>
-          <w:sz w:val="24"/>
-          <w:szCs w:val="24"/>
-        </w:rPr>
-        <w:t>Assunzioni:</w:t>
-      </w:r>
-      <w:r>
-        <w:rPr>
-          <w:rFonts w:ascii="Times New Roman" w:hAnsi="Times New Roman"/>
-          <w:sz w:val="24"/>
-          <w:szCs w:val="24"/>
-        </w:rPr>
-        <w:t xml:space="preserve"> </w:t>
-      </w:r>
-    </w:p>
-    <w:p>
-      <w:pPr>
-        <w:rPr>
-          <w:rFonts w:ascii="Times New Roman" w:eastAsia="Times New Roman" w:hAnsi="Times New Roman" w:cs="Times New Roman"/>
-          <w:b/>
-          <w:bCs/>
-          <w:sz w:val="24"/>
-          <w:szCs w:val="24"/>
-        </w:rPr>
-      </w:pPr>
-      <w:r>
-        <w:rPr>
-          <w:rFonts w:ascii="Times New Roman" w:hAnsi="Times New Roman"/>
-          <w:b/>
-          <w:bCs/>
-          <w:sz w:val="24"/>
-          <w:szCs w:val="24"/>
-        </w:rPr>
-        <w:t>• R10: Numero dei programmi per canale</w:t>
-      </w:r>
-    </w:p>
-    <w:p>
-      <w:pPr>
-        <w:ind w:left="720"/>
-        <w:rPr>
-          <w:rFonts w:ascii="Times New Roman" w:eastAsia="Times New Roman" w:hAnsi="Times New Roman" w:cs="Times New Roman"/>
-          <w:sz w:val="24"/>
-          <w:szCs w:val="24"/>
-        </w:rPr>
-      </w:pPr>
-      <w:r>
-        <w:rPr>
-          <w:rFonts w:ascii="Times New Roman" w:hAnsi="Times New Roman"/>
-          <w:i/>
-          <w:iCs/>
-          <w:sz w:val="24"/>
-          <w:szCs w:val="24"/>
-        </w:rPr>
-        <w:t>Descrizione:</w:t>
-      </w:r>
-      <w:r>
-        <w:rPr>
-          <w:rFonts w:ascii="Times New Roman" w:hAnsi="Times New Roman"/>
-          <w:sz w:val="24"/>
-          <w:szCs w:val="24"/>
-        </w:rPr>
-        <w:t xml:space="preserve"> Numero programmi distinti trasmessi da ciascuna emittente in un determinato giorno.</w:t>
-      </w:r>
-    </w:p>
-    <w:p>
-      <w:pPr>
-        <w:ind w:left="720"/>
-        <w:rPr>
-          <w:rFonts w:ascii="Times New Roman" w:eastAsia="Times New Roman" w:hAnsi="Times New Roman" w:cs="Times New Roman"/>
-          <w:sz w:val="24"/>
-          <w:szCs w:val="24"/>
-        </w:rPr>
-      </w:pPr>
-      <w:r>
-        <w:rPr>
-          <w:rFonts w:ascii="Times New Roman" w:hAnsi="Times New Roman"/>
-          <w:i/>
-          <w:iCs/>
-          <w:sz w:val="24"/>
-          <w:szCs w:val="24"/>
-        </w:rPr>
-        <w:t>Assunzioni:</w:t>
-      </w:r>
-      <w:r>
-        <w:rPr>
-          <w:rFonts w:ascii="Times New Roman" w:hAnsi="Times New Roman"/>
-          <w:sz w:val="24"/>
-          <w:szCs w:val="24"/>
-        </w:rPr>
-        <w:t xml:space="preserve"> </w:t>
-      </w:r>
-    </w:p>
-    <w:p>
-      <w:pPr>
-        <w:rPr>
-          <w:rFonts w:ascii="Times New Roman" w:eastAsia="Times New Roman" w:hAnsi="Times New Roman" w:cs="Times New Roman"/>
-          <w:b/>
-          <w:bCs/>
-          <w:sz w:val="24"/>
-          <w:szCs w:val="24"/>
-        </w:rPr>
-      </w:pPr>
-      <w:r>
-        <w:rPr>
-          <w:rFonts w:ascii="Times New Roman" w:hAnsi="Times New Roman"/>
-          <w:b/>
-          <w:bCs/>
-          <w:sz w:val="24"/>
-          <w:szCs w:val="24"/>
-        </w:rPr>
-        <w:t xml:space="preserve">• R11: Minuti totali </w:t>
-      </w:r>
-    </w:p>
-    <w:p>
-      <w:pPr>
-        <w:ind w:left="720"/>
-        <w:rPr>
-          <w:rFonts w:ascii="Times New Roman" w:eastAsia="Times New Roman" w:hAnsi="Times New Roman" w:cs="Times New Roman"/>
-          <w:sz w:val="24"/>
-          <w:szCs w:val="24"/>
-        </w:rPr>
-      </w:pPr>
-      <w:r>
-        <w:rPr>
-          <w:rFonts w:ascii="Times New Roman" w:hAnsi="Times New Roman"/>
-          <w:i/>
-          <w:iCs/>
-          <w:sz w:val="24"/>
-          <w:szCs w:val="24"/>
-        </w:rPr>
-        <w:t>Descrizione:</w:t>
-      </w:r>
-      <w:r>
-        <w:rPr>
-          <w:rFonts w:ascii="Times New Roman" w:hAnsi="Times New Roman"/>
-          <w:sz w:val="24"/>
-          <w:szCs w:val="24"/>
-        </w:rPr>
-        <w:t xml:space="preserve"> Minuti totali di programmazione per un certo canale in un certo giorno.</w:t>
-      </w:r>
-    </w:p>
-    <w:p>
-      <w:pPr>
-        <w:ind w:left="720"/>
-      </w:pPr>
-      <w:r>
-        <w:rPr>
-          <w:rFonts w:ascii="Times New Roman" w:hAnsi="Times New Roman"/>
-          <w:i/>
-          <w:iCs/>
-          <w:sz w:val="24"/>
-          <w:szCs w:val="24"/>
-        </w:rPr>
-        <w:t>Assunzioni:</w:t>
-      </w:r>
-      <w:r>
-        <w:rPr>
-          <w:rFonts w:ascii="Times New Roman" w:hAnsi="Times New Roman"/>
-          <w:sz w:val="24"/>
-          <w:szCs w:val="24"/>
-        </w:rPr>
-        <w:t xml:space="preserve"> </w:t>
+      <w:r>
+        <w:rPr>
+          <w:rFonts w:ascii="Times New Roman" w:hAnsi="Times New Roman"/>
+          <w:sz w:val="24"/>
+          <w:szCs w:val="24"/>
+        </w:rPr>
+        <w:t>Restituisce i m</w:t>
+      </w:r>
+      <w:r>
+        <w:rPr>
+          <w:rFonts w:ascii="Times New Roman" w:hAnsi="Times New Roman"/>
+          <w:sz w:val="24"/>
+          <w:szCs w:val="24"/>
+        </w:rPr>
+        <w:t>inuti totali di programmazione per un certo canale in un certo giorno.</w:t>
       </w:r>
       <w:r>
         <w:rPr>
@@ -1716,6 +1540,14 @@
           <w:sz w:val="24"/>
           <w:szCs w:val="24"/>
         </w:rPr>
+        <w:t>,</w:t>
+      </w:r>
+      <w:r>
+        <w:rPr>
+          <w:rFonts w:ascii="Times New Roman" w:hAnsi="Times New Roman"/>
+          <w:sz w:val="24"/>
+          <w:szCs w:val="24"/>
+        </w:rPr>
         <w:t xml:space="preserve"> </w:t>
       </w:r>
       <w:r>
@@ -1757,24 +1589,48 @@
           <w:sz w:val="24"/>
           <w:szCs w:val="24"/>
         </w:rPr>
-        <w:t>Utenti: *e-mail, anagrafica, password (Canale)</w:t>
-      </w:r>
-    </w:p>
-    <w:p>
-      <w:pPr>
-        <w:rPr>
-          <w:rFonts w:ascii="Times New Roman" w:eastAsia="Times New Roman" w:hAnsi="Times New Roman" w:cs="Times New Roman"/>
-          <w:sz w:val="24"/>
-          <w:szCs w:val="24"/>
-        </w:rPr>
-      </w:pPr>
-      <w:r>
-        <w:rPr>
-          <w:rFonts w:ascii="Times New Roman" w:hAnsi="Times New Roman"/>
-          <w:sz w:val="24"/>
-          <w:szCs w:val="24"/>
-        </w:rPr>
-        <w:t>Programma: *titolo, *descrizione, link, immagine, (</w:t>
+        <w:t>Utenti: *e-mail, anagrafica, password</w:t>
+      </w:r>
+      <w:r>
+        <w:rPr>
+          <w:rFonts w:ascii="Times New Roman" w:hAnsi="Times New Roman"/>
+          <w:sz w:val="24"/>
+          <w:szCs w:val="24"/>
+        </w:rPr>
+        <w:t>,</w:t>
+      </w:r>
+      <w:r>
+        <w:rPr>
+          <w:rFonts w:ascii="Times New Roman" w:hAnsi="Times New Roman"/>
+          <w:sz w:val="24"/>
+          <w:szCs w:val="24"/>
+        </w:rPr>
+        <w:t xml:space="preserve"> (Canale)</w:t>
+      </w:r>
+    </w:p>
+    <w:p>
+      <w:pPr>
+        <w:rPr>
+          <w:rFonts w:ascii="Times New Roman" w:hAnsi="Times New Roman"/>
+          <w:sz w:val="24"/>
+          <w:szCs w:val="24"/>
+        </w:rPr>
+      </w:pPr>
+      <w:r>
+        <w:rPr>
+          <w:rFonts w:ascii="Times New Roman" w:hAnsi="Times New Roman"/>
+          <w:sz w:val="24"/>
+          <w:szCs w:val="24"/>
+        </w:rPr>
+        <w:t>Programma: *titolo, *descrizione, link, immagine,</w:t>
+      </w:r>
+      <w:r>
+        <w:rPr>
+          <w:rFonts w:ascii="Times New Roman" w:hAnsi="Times New Roman"/>
+          <w:sz w:val="24"/>
+          <w:szCs w:val="24"/>
+        </w:rPr>
+        <w:t xml:space="preserve"> genere, </w:t>
       </w:r>
       <w:proofErr w:type="spellStart"/>
       <w:r>
@@ -1783,6 +1639,50 @@
           <w:sz w:val="24"/>
           <w:szCs w:val="24"/>
         </w:rPr>
+        <w:t>numero_stagione</w:t>
+      </w:r>
+      <w:proofErr w:type="spellEnd"/>
+      <w:r>
+        <w:rPr>
+          <w:rFonts w:ascii="Times New Roman" w:hAnsi="Times New Roman"/>
+          <w:sz w:val="24"/>
+          <w:szCs w:val="24"/>
+        </w:rPr>
+        <w:t xml:space="preserve">, </w:t>
+      </w:r>
+      <w:proofErr w:type="spellStart"/>
+      <w:r>
+        <w:rPr>
+          <w:rFonts w:ascii="Times New Roman" w:hAnsi="Times New Roman"/>
+          <w:sz w:val="24"/>
+          <w:szCs w:val="24"/>
+        </w:rPr>
+        <w:t>numero_episodio</w:t>
+      </w:r>
+      <w:proofErr w:type="spellEnd"/>
+      <w:r>
+        <w:rPr>
+          <w:rFonts w:ascii="Times New Roman" w:hAnsi="Times New Roman"/>
+          <w:sz w:val="24"/>
+          <w:szCs w:val="24"/>
+        </w:rPr>
+        <w:t>, (Serie),</w:t>
+      </w:r>
+      <w:r>
+        <w:rPr>
+          <w:rFonts w:ascii="Times New Roman" w:hAnsi="Times New Roman"/>
+          <w:sz w:val="24"/>
+          <w:szCs w:val="24"/>
+        </w:rPr>
+        <w:t xml:space="preserve"> (</w:t>
+      </w:r>
+      <w:proofErr w:type="spellStart"/>
+      <w:r>
+        <w:rPr>
+          <w:rFonts w:ascii="Times New Roman" w:hAnsi="Times New Roman"/>
+          <w:sz w:val="24"/>
+          <w:szCs w:val="24"/>
+        </w:rPr>
         <w:t>Persona_Coinvolta</w:t>
       </w:r>
       <w:proofErr w:type="spellEnd"/>
@@ -1792,7 +1692,48 @@
           <w:sz w:val="24"/>
           <w:szCs w:val="24"/>
         </w:rPr>
-        <w:t>), (Genere)</w:t>
+        <w:t>)</w:t>
+      </w:r>
+    </w:p>
+    <w:p>
+      <w:pPr>
+        <w:ind w:left="708"/>
+        <w:rPr>
+          <w:rFonts w:ascii="Times New Roman" w:eastAsia="Times New Roman" w:hAnsi="Times New Roman" w:cs="Times New Roman"/>
+          <w:i/>
+          <w:iCs/>
+          <w:color w:val="00B0F0"/>
+          <w:sz w:val="24"/>
+          <w:szCs w:val="24"/>
+        </w:rPr>
+      </w:pPr>
+      <w:r>
+        <w:rPr>
+          <w:rFonts w:ascii="Times New Roman" w:hAnsi="Times New Roman"/>
+          <w:i/>
+          <w:iCs/>
+          <w:color w:val="00B0F0"/>
+          <w:sz w:val="24"/>
+          <w:szCs w:val="24"/>
+        </w:rPr>
+        <w:t>//Il link alla scheda di approfondimento e l’immagine sono opzionali. L’immagine viene salvata come link</w:t>
+      </w:r>
+    </w:p>
+    <w:p>
+      <w:pPr>
+        <w:rPr>
+          <w:rFonts w:ascii="Times New Roman" w:eastAsia="Times New Roman" w:hAnsi="Times New Roman" w:cs="Times New Roman"/>
+          <w:sz w:val="24"/>
+          <w:szCs w:val="24"/>
+        </w:rPr>
+      </w:pPr>
+      <w:r>
+        <w:rPr>
+          <w:rFonts w:ascii="Times New Roman" w:hAnsi="Times New Roman"/>
+          <w:sz w:val="24"/>
+          <w:szCs w:val="24"/>
+        </w:rPr>
+        <w:t>Genere: *nome</w:t>
       </w:r>
     </w:p>
     <w:p>
@@ -1800,121 +1741,76 @@
         <w:ind w:left="720"/>
         <w:rPr>
           <w:rFonts w:ascii="Times New Roman" w:eastAsia="Times New Roman" w:hAnsi="Times New Roman" w:cs="Times New Roman"/>
-          <w:sz w:val="24"/>
-          <w:szCs w:val="24"/>
-        </w:rPr>
-      </w:pPr>
-      <w:r>
-        <w:rPr>
-          <w:rFonts w:ascii="Times New Roman" w:hAnsi="Times New Roman"/>
-          <w:sz w:val="24"/>
-          <w:szCs w:val="24"/>
-        </w:rPr>
-        <w:t xml:space="preserve">— </w:t>
-      </w:r>
-      <w:proofErr w:type="spellStart"/>
-      <w:r>
-        <w:rPr>
-          <w:rFonts w:ascii="Times New Roman" w:hAnsi="Times New Roman"/>
-          <w:sz w:val="24"/>
-          <w:szCs w:val="24"/>
-        </w:rPr>
-        <w:t>Episodio_Serie</w:t>
-      </w:r>
-      <w:proofErr w:type="spellEnd"/>
-      <w:r>
-        <w:rPr>
-          <w:rFonts w:ascii="Times New Roman" w:hAnsi="Times New Roman"/>
-          <w:sz w:val="24"/>
-          <w:szCs w:val="24"/>
-        </w:rPr>
-        <w:t>: *</w:t>
-      </w:r>
-      <w:proofErr w:type="spellStart"/>
-      <w:r>
-        <w:rPr>
-          <w:rFonts w:ascii="Times New Roman" w:hAnsi="Times New Roman"/>
-          <w:sz w:val="24"/>
-          <w:szCs w:val="24"/>
-        </w:rPr>
-        <w:t>numero_episodio</w:t>
-      </w:r>
-      <w:proofErr w:type="spellEnd"/>
-      <w:r>
-        <w:rPr>
-          <w:rFonts w:ascii="Times New Roman" w:hAnsi="Times New Roman"/>
-          <w:sz w:val="24"/>
-          <w:szCs w:val="24"/>
-        </w:rPr>
-        <w:t>, *</w:t>
-      </w:r>
-      <w:proofErr w:type="spellStart"/>
-      <w:r>
-        <w:rPr>
-          <w:rFonts w:ascii="Times New Roman" w:hAnsi="Times New Roman"/>
-          <w:sz w:val="24"/>
-          <w:szCs w:val="24"/>
-        </w:rPr>
-        <w:t>numero_stagione</w:t>
-      </w:r>
-      <w:proofErr w:type="spellEnd"/>
-    </w:p>
-    <w:p>
-      <w:pPr>
-        <w:rPr>
-          <w:rFonts w:ascii="Times New Roman" w:eastAsia="Times New Roman" w:hAnsi="Times New Roman" w:cs="Times New Roman"/>
-          <w:sz w:val="24"/>
-          <w:szCs w:val="24"/>
-        </w:rPr>
-      </w:pPr>
-      <w:r>
-        <w:rPr>
-          <w:rFonts w:ascii="Times New Roman" w:hAnsi="Times New Roman"/>
-          <w:sz w:val="24"/>
-          <w:szCs w:val="24"/>
-        </w:rPr>
-        <w:t>Genere: *nome</w:t>
-      </w:r>
-    </w:p>
-    <w:p>
-      <w:pPr>
-        <w:ind w:left="720"/>
-        <w:rPr>
-          <w:rFonts w:ascii="Times New Roman" w:eastAsia="Times New Roman" w:hAnsi="Times New Roman" w:cs="Times New Roman"/>
+          <w:i/>
+          <w:iCs/>
+          <w:color w:val="00B0F0"/>
+          <w:sz w:val="24"/>
+          <w:szCs w:val="24"/>
+        </w:rPr>
+      </w:pPr>
+      <w:r>
+        <w:rPr>
+          <w:rFonts w:ascii="Times New Roman" w:hAnsi="Times New Roman"/>
           <w:i/>
           <w:iCs/>
           <w:color w:val="0433FF"/>
           <w:sz w:val="24"/>
           <w:szCs w:val="24"/>
         </w:rPr>
-      </w:pPr>
+        <w:t>//</w:t>
+      </w:r>
       <w:r>
         <w:rPr>
           <w:rFonts w:ascii="Times New Roman" w:hAnsi="Times New Roman"/>
           <w:i/>
           <w:iCs/>
-          <w:color w:val="0433FF"/>
-          <w:sz w:val="24"/>
-          <w:szCs w:val="24"/>
-        </w:rPr>
-        <w:t>//Dal momento che il genere doveva essere trattato come una lista abbiamo pensato di considerarlo come un’entità a parte e semplificare le ricerche per genere.</w:t>
-      </w:r>
-    </w:p>
-    <w:p>
-      <w:pPr>
-        <w:rPr>
-          <w:rFonts w:ascii="Times New Roman" w:eastAsia="Times New Roman" w:hAnsi="Times New Roman" w:cs="Times New Roman"/>
-          <w:sz w:val="24"/>
-          <w:szCs w:val="24"/>
-        </w:rPr>
-      </w:pPr>
-      <w:r>
-        <w:rPr>
-          <w:rFonts w:ascii="Times New Roman" w:hAnsi="Times New Roman"/>
-          <w:sz w:val="24"/>
-          <w:szCs w:val="24"/>
-        </w:rPr>
-        <w:t>Serie: *nome, (</w:t>
+          <w:color w:val="00B0F0"/>
+          <w:sz w:val="24"/>
+          <w:szCs w:val="24"/>
+        </w:rPr>
+        <w:t>Dal momento che il genere doveva essere trattato come una lista abbiamo pensato di considerarlo come un’entità a parte e semplificare le ricerche per genere.</w:t>
+      </w:r>
+    </w:p>
+    <w:p>
+      <w:pPr>
+        <w:rPr>
+          <w:rFonts w:ascii="Times New Roman" w:eastAsia="Times New Roman" w:hAnsi="Times New Roman" w:cs="Times New Roman"/>
+          <w:sz w:val="24"/>
+          <w:szCs w:val="24"/>
+        </w:rPr>
+      </w:pPr>
+      <w:r>
+        <w:rPr>
+          <w:rFonts w:ascii="Times New Roman" w:hAnsi="Times New Roman"/>
+          <w:sz w:val="24"/>
+          <w:szCs w:val="24"/>
+        </w:rPr>
+        <w:t xml:space="preserve">Serie: *nome, </w:t>
+      </w:r>
+      <w:r>
+        <w:rPr>
+          <w:rFonts w:ascii="Times New Roman" w:hAnsi="Times New Roman"/>
+          <w:sz w:val="24"/>
+          <w:szCs w:val="24"/>
+        </w:rPr>
+        <w:t>*descrizione</w:t>
+      </w:r>
+    </w:p>
+    <w:p>
+      <w:pPr>
+        <w:rPr>
+          <w:rFonts w:ascii="Times New Roman" w:hAnsi="Times New Roman"/>
+          <w:sz w:val="24"/>
+          <w:szCs w:val="24"/>
+        </w:rPr>
+      </w:pPr>
+      <w:r>
+        <w:rPr>
+          <w:rFonts w:ascii="Times New Roman" w:hAnsi="Times New Roman"/>
+          <w:sz w:val="24"/>
+          <w:szCs w:val="24"/>
+        </w:rPr>
+        <w:t xml:space="preserve">Cast (sin </w:t>
       </w:r>
       <w:proofErr w:type="spellStart"/>
       <w:r>
@@ -1923,7 +1819,7 @@
           <w:sz w:val="24"/>
           <w:szCs w:val="24"/>
         </w:rPr>
-        <w:t>Episodio_Serie</w:t>
+        <w:t>Persona_Coinvolta</w:t>
       </w:r>
       <w:proofErr w:type="spellEnd"/>
       <w:r>
@@ -1932,106 +1828,53 @@
           <w:sz w:val="24"/>
           <w:szCs w:val="24"/>
         </w:rPr>
-        <w:t>)</w:t>
-      </w:r>
-    </w:p>
-    <w:p>
-      <w:pPr>
-        <w:ind w:left="720"/>
+        <w:t>): *</w:t>
+      </w:r>
+      <w:r>
+        <w:rPr>
+          <w:rFonts w:ascii="Times New Roman" w:hAnsi="Times New Roman"/>
+          <w:sz w:val="24"/>
+          <w:szCs w:val="24"/>
+        </w:rPr>
+        <w:t>anagrafica</w:t>
+      </w:r>
+      <w:r>
+        <w:rPr>
+          <w:rFonts w:ascii="Times New Roman" w:hAnsi="Times New Roman"/>
+          <w:sz w:val="24"/>
+          <w:szCs w:val="24"/>
+        </w:rPr>
+        <w:t>, ruolo</w:t>
+      </w:r>
+    </w:p>
+    <w:p>
+      <w:pPr>
         <w:rPr>
           <w:rFonts w:ascii="Times New Roman" w:eastAsia="Times New Roman" w:hAnsi="Times New Roman" w:cs="Times New Roman"/>
           <w:i/>
           <w:iCs/>
-          <w:color w:val="0433FF"/>
-          <w:sz w:val="24"/>
-          <w:szCs w:val="24"/>
-        </w:rPr>
-      </w:pPr>
+          <w:sz w:val="24"/>
+          <w:szCs w:val="24"/>
+        </w:rPr>
+      </w:pPr>
+      <w:r>
+        <w:rPr>
+          <w:rFonts w:ascii="Times New Roman" w:hAnsi="Times New Roman"/>
+          <w:sz w:val="24"/>
+          <w:szCs w:val="24"/>
+        </w:rPr>
+        <w:tab/>
+      </w:r>
       <w:r>
         <w:rPr>
           <w:rFonts w:ascii="Times New Roman" w:hAnsi="Times New Roman"/>
           <w:i/>
           <w:iCs/>
-          <w:color w:val="0433FF"/>
-          <w:sz w:val="24"/>
-          <w:szCs w:val="24"/>
-        </w:rPr>
-        <w:t xml:space="preserve">//abbiamo deciso di aggiungere questa entità dal momento che riteniamo sia più ottimale aggiungere </w:t>
-      </w:r>
-      <w:proofErr w:type="gramStart"/>
-      <w:r>
-        <w:rPr>
-          <w:rFonts w:ascii="Times New Roman" w:hAnsi="Times New Roman"/>
-          <w:i/>
-          <w:iCs/>
-          <w:color w:val="0433FF"/>
-          <w:sz w:val="24"/>
-          <w:szCs w:val="24"/>
-        </w:rPr>
-        <w:t>un entità</w:t>
-      </w:r>
-      <w:proofErr w:type="gramEnd"/>
-      <w:r>
-        <w:rPr>
-          <w:rFonts w:ascii="Times New Roman" w:hAnsi="Times New Roman"/>
-          <w:i/>
-          <w:iCs/>
-          <w:color w:val="0433FF"/>
-          <w:sz w:val="24"/>
-          <w:szCs w:val="24"/>
-        </w:rPr>
-        <w:t xml:space="preserve"> in cui ogni serie ha un collegamento diretto agli episodi piuttosto che dover ogni volta generare una query più complessa per cercare tutti gli episodi di una serie.</w:t>
-      </w:r>
-    </w:p>
-    <w:p>
-      <w:pPr>
-        <w:rPr>
-          <w:rFonts w:ascii="Times New Roman" w:eastAsia="Times New Roman" w:hAnsi="Times New Roman" w:cs="Times New Roman"/>
-          <w:sz w:val="24"/>
-          <w:szCs w:val="24"/>
-        </w:rPr>
-      </w:pPr>
-      <w:r>
-        <w:rPr>
-          <w:rFonts w:ascii="Times New Roman" w:hAnsi="Times New Roman"/>
-          <w:sz w:val="24"/>
-          <w:szCs w:val="24"/>
-        </w:rPr>
-        <w:t xml:space="preserve">Cast (sin </w:t>
-      </w:r>
-      <w:proofErr w:type="spellStart"/>
-      <w:r>
-        <w:rPr>
-          <w:rFonts w:ascii="Times New Roman" w:hAnsi="Times New Roman"/>
-          <w:sz w:val="24"/>
-          <w:szCs w:val="24"/>
-        </w:rPr>
-        <w:t>Persona_Coinvolta</w:t>
-      </w:r>
-      <w:proofErr w:type="spellEnd"/>
-      <w:r>
-        <w:rPr>
-          <w:rFonts w:ascii="Times New Roman" w:hAnsi="Times New Roman"/>
-          <w:sz w:val="24"/>
-          <w:szCs w:val="24"/>
-        </w:rPr>
-        <w:t>): *</w:t>
-      </w:r>
-      <w:r>
-        <w:rPr>
-          <w:rFonts w:ascii="Times New Roman" w:hAnsi="Times New Roman"/>
-          <w:sz w:val="24"/>
-          <w:szCs w:val="24"/>
-        </w:rPr>
-        <w:t>anagrafica</w:t>
-      </w:r>
-      <w:r>
-        <w:rPr>
-          <w:rFonts w:ascii="Times New Roman" w:hAnsi="Times New Roman"/>
-          <w:sz w:val="24"/>
-          <w:szCs w:val="24"/>
-        </w:rPr>
-        <w:t>, ruolo</w:t>
+          <w:color w:val="00B0F0"/>
+          <w:sz w:val="24"/>
+          <w:szCs w:val="24"/>
+        </w:rPr>
+        <w:t>//Ogni attore può avere un solo ruolo all’interno di un programma</w:t>
       </w:r>
     </w:p>
     <w:p>
@@ -2099,14 +1942,18 @@
     <w:p>
       <w:r>
         <w:rPr>
+          <w:rFonts w:ascii="Times New Roman" w:eastAsia="Times New Roman" w:hAnsi="Times New Roman" w:cs="Times New Roman"/>
           <w:noProof/>
-          <w:u w:color="FF0000"/>
+          <w:color w:val="auto"/>
+          <w:sz w:val="24"/>
+          <w:szCs w:val="24"/>
+          <w:u w:color="92D050"/>
         </w:rPr>
         <w:drawing>
-          <wp:inline distT="0" distB="0" distL="0" distR="0" wp14:anchorId="720B96C4" wp14:editId="1D73C5BB">
-            <wp:extent cx="6111240" cy="6073140"/>
-            <wp:effectExtent l="0" t="0" r="3810" b="3810"/>
-            <wp:docPr id="1" name="Immagine 1"/>
+          <wp:inline distT="0" distB="0" distL="0" distR="0" wp14:anchorId="410BF671" wp14:editId="02FA130A">
+            <wp:extent cx="6111240" cy="5852160"/>
+            <wp:effectExtent l="0" t="0" r="3810" b="0"/>
+            <wp:docPr id="4" name="Immagine 4"/>
             <wp:cNvGraphicFramePr>
               <a:graphicFrameLocks xmlns:a="http://schemas.openxmlformats.org/drawingml/2006/main" noChangeAspect="1"/>
             </wp:cNvGraphicFramePr>
@@ -2114,7 +1961,7 @@
               <a:graphicData uri="http://schemas.openxmlformats.org/drawingml/2006/picture">
                 <pic:pic xmlns:pic="http://schemas.openxmlformats.org/drawingml/2006/picture">
                   <pic:nvPicPr>
-                    <pic:cNvPr id="0" name="Picture 1"/>
+                    <pic:cNvPr id="0" name="Picture 3"/>
                     <pic:cNvPicPr>
                       <a:picLocks noChangeAspect="1" noChangeArrowheads="1"/>
                     </pic:cNvPicPr>
@@ -2135,7 +1982,7 @@
                   <pic:spPr bwMode="auto">
                     <a:xfrm>
                       <a:off x="0" y="0"/>
-                      <a:ext cx="6111240" cy="6073140"/>
+                      <a:ext cx="6111240" cy="5852160"/>
                     </a:xfrm>
                     <a:prstGeom prst="rect">
                       <a:avLst/>
@@ -2169,7 +2016,9 @@
           <w:u w:color="92D050"/>
         </w:rPr>
       </w:pPr>
-      <w:r>
+    </w:p>
+    <w:p>
+      <w:pPr>
         <w:rPr>
           <w:rFonts w:ascii="Times New Roman" w:hAnsi="Times New Roman"/>
           <w:color w:val="92D050"/>
@@ -2177,6 +2026,15 @@
           <w:szCs w:val="36"/>
           <w:u w:color="92D050"/>
         </w:rPr>
+      </w:pPr>
+      <w:r>
+        <w:rPr>
+          <w:rFonts w:ascii="Times New Roman" w:hAnsi="Times New Roman"/>
+          <w:color w:val="92D050"/>
+          <w:sz w:val="40"/>
+          <w:szCs w:val="36"/>
+          <w:u w:color="92D050"/>
+        </w:rPr>
         <w:lastRenderedPageBreak/>
         <w:t>Modello relazionale:</w:t>
       </w:r>
@@ -2241,18 +2099,16 @@
         </w:rPr>
         <w:t xml:space="preserve">*, </w:t>
       </w:r>
-      <w:proofErr w:type="gramStart"/>
-      <w:r>
-        <w:rPr>
-          <w:rFonts w:ascii="Times New Roman" w:hAnsi="Times New Roman"/>
-          <w:color w:val="auto"/>
-          <w:sz w:val="24"/>
-          <w:szCs w:val="28"/>
-          <w:u w:color="92D050"/>
-        </w:rPr>
-        <w:t>email</w:t>
-      </w:r>
-      <w:proofErr w:type="gramEnd"/>
+      <w:r>
+        <w:rPr>
+          <w:rFonts w:ascii="Times New Roman" w:hAnsi="Times New Roman"/>
+          <w:color w:val="auto"/>
+          <w:sz w:val="24"/>
+          <w:szCs w:val="28"/>
+          <w:u w:color="92D050"/>
+        </w:rPr>
+        <w:t>e-mail</w:t>
+      </w:r>
       <w:r>
         <w:rPr>
           <w:rFonts w:ascii="Times New Roman" w:hAnsi="Times New Roman"/>
@@ -2271,7 +2127,27 @@
           <w:szCs w:val="28"/>
           <w:u w:color="92D050"/>
         </w:rPr>
-        <w:t>) [email UNIQUE]</w:t>
+        <w:t>) [</w:t>
+      </w:r>
+      <w:r>
+        <w:rPr>
+          <w:rFonts w:ascii="Times New Roman" w:hAnsi="Times New Roman"/>
+          <w:color w:val="auto"/>
+          <w:sz w:val="24"/>
+          <w:szCs w:val="28"/>
+          <w:u w:color="92D050"/>
+        </w:rPr>
+        <w:t>e-mail</w:t>
+      </w:r>
+      <w:r>
+        <w:rPr>
+          <w:rFonts w:ascii="Times New Roman" w:hAnsi="Times New Roman"/>
+          <w:color w:val="auto"/>
+          <w:sz w:val="24"/>
+          <w:szCs w:val="28"/>
+          <w:u w:color="92D050"/>
+        </w:rPr>
+        <w:t xml:space="preserve"> UNIQUE]</w:t>
       </w:r>
     </w:p>
     <w:p>
@@ -2557,7 +2433,37 @@
           <w:szCs w:val="28"/>
           <w:u w:color="92D050"/>
         </w:rPr>
-        <w:t xml:space="preserve"> tipo)</w:t>
+        <w:t xml:space="preserve"> </w:t>
+      </w:r>
+      <w:r>
+        <w:rPr>
+          <w:rFonts w:ascii="Times New Roman" w:hAnsi="Times New Roman"/>
+          <w:color w:val="auto"/>
+          <w:sz w:val="24"/>
+          <w:szCs w:val="28"/>
+          <w:u w:color="92D050"/>
+        </w:rPr>
+        <w:t>nome</w:t>
+      </w:r>
+      <w:r>
+        <w:rPr>
+          <w:rFonts w:ascii="Times New Roman" w:hAnsi="Times New Roman"/>
+          <w:color w:val="auto"/>
+          <w:sz w:val="24"/>
+          <w:szCs w:val="28"/>
+          <w:u w:color="92D050"/>
+        </w:rPr>
+        <w:t>)</w:t>
+      </w:r>
+      <w:r>
+        <w:rPr>
+          <w:rFonts w:ascii="Times New Roman" w:hAnsi="Times New Roman"/>
+          <w:color w:val="auto"/>
+          <w:sz w:val="24"/>
+          <w:szCs w:val="28"/>
+          <w:u w:color="92D050"/>
+        </w:rPr>
+        <w:t xml:space="preserve"> [nome UNIQUE]</w:t>
       </w:r>
     </w:p>
     <w:p>
@@ -2600,6 +2506,16 @@
         </w:rPr>
         <w:t xml:space="preserve"> titolo, descrizione, link, immagine, </w:t>
       </w:r>
+      <w:r>
+        <w:rPr>
+          <w:rFonts w:ascii="Times New Roman" w:hAnsi="Times New Roman"/>
+          <w:color w:val="auto"/>
+          <w:sz w:val="24"/>
+          <w:szCs w:val="28"/>
+          <w:u w:color="92D050"/>
+        </w:rPr>
+        <w:t xml:space="preserve">genere, </w:t>
+      </w:r>
       <w:proofErr w:type="spellStart"/>
       <w:r>
         <w:rPr>
@@ -2609,7 +2525,7 @@
           <w:szCs w:val="28"/>
           <w:u w:color="92D050"/>
         </w:rPr>
-        <w:t>ID_Genere</w:t>
+        <w:t>numero_stagione</w:t>
       </w:r>
       <w:proofErr w:type="spellEnd"/>
       <w:r>
@@ -2620,8 +2536,189 @@
           <w:szCs w:val="28"/>
           <w:u w:color="92D050"/>
         </w:rPr>
+        <w:t xml:space="preserve">, </w:t>
+      </w:r>
+      <w:proofErr w:type="spellStart"/>
+      <w:r>
+        <w:rPr>
+          <w:rFonts w:ascii="Times New Roman" w:hAnsi="Times New Roman"/>
+          <w:color w:val="auto"/>
+          <w:sz w:val="24"/>
+          <w:szCs w:val="28"/>
+          <w:u w:color="92D050"/>
+        </w:rPr>
+        <w:t>numero_episodio</w:t>
+      </w:r>
+      <w:proofErr w:type="spellEnd"/>
+      <w:r>
+        <w:rPr>
+          <w:rFonts w:ascii="Times New Roman" w:hAnsi="Times New Roman"/>
+          <w:color w:val="auto"/>
+          <w:sz w:val="24"/>
+          <w:szCs w:val="28"/>
+          <w:u w:color="92D050"/>
+        </w:rPr>
+        <w:t xml:space="preserve">, </w:t>
+      </w:r>
+      <w:proofErr w:type="spellStart"/>
+      <w:r>
+        <w:rPr>
+          <w:rFonts w:ascii="Times New Roman" w:hAnsi="Times New Roman"/>
+          <w:color w:val="auto"/>
+          <w:sz w:val="24"/>
+          <w:szCs w:val="28"/>
+          <w:u w:color="92D050"/>
+        </w:rPr>
+        <w:t>ID_Serie</w:t>
+      </w:r>
+      <w:proofErr w:type="spellEnd"/>
+      <w:r>
+        <w:rPr>
+          <w:rFonts w:ascii="Times New Roman" w:hAnsi="Times New Roman"/>
+          <w:color w:val="auto"/>
+          <w:sz w:val="24"/>
+          <w:szCs w:val="28"/>
+          <w:u w:color="92D050"/>
+        </w:rPr>
         <w:t>)</w:t>
       </w:r>
+      <w:r>
+        <w:rPr>
+          <w:rFonts w:ascii="Times New Roman" w:hAnsi="Times New Roman"/>
+          <w:color w:val="auto"/>
+          <w:sz w:val="24"/>
+          <w:szCs w:val="28"/>
+          <w:u w:color="92D050"/>
+        </w:rPr>
+        <w:t xml:space="preserve"> </w:t>
+      </w:r>
+    </w:p>
+    <w:p>
+      <w:pPr>
+        <w:rPr>
+          <w:rFonts w:ascii="Times New Roman" w:hAnsi="Times New Roman"/>
+          <w:i/>
+          <w:iCs/>
+          <w:color w:val="00B0F0"/>
+          <w:sz w:val="24"/>
+          <w:szCs w:val="28"/>
+          <w:u w:color="92D050"/>
+        </w:rPr>
+      </w:pPr>
+      <w:r>
+        <w:rPr>
+          <w:rFonts w:ascii="Times New Roman" w:hAnsi="Times New Roman"/>
+          <w:i/>
+          <w:iCs/>
+          <w:color w:val="00B0F0"/>
+          <w:sz w:val="24"/>
+          <w:szCs w:val="28"/>
+          <w:u w:color="92D050"/>
+        </w:rPr>
+        <w:t>//</w:t>
+      </w:r>
+      <w:proofErr w:type="spellStart"/>
+      <w:r>
+        <w:rPr>
+          <w:rFonts w:ascii="Times New Roman" w:hAnsi="Times New Roman"/>
+          <w:i/>
+          <w:iCs/>
+          <w:color w:val="00B0F0"/>
+          <w:sz w:val="24"/>
+          <w:szCs w:val="28"/>
+          <w:u w:color="92D050"/>
+        </w:rPr>
+        <w:t>numero_episodio</w:t>
+      </w:r>
+      <w:proofErr w:type="spellEnd"/>
+      <w:r>
+        <w:rPr>
+          <w:rFonts w:ascii="Times New Roman" w:hAnsi="Times New Roman"/>
+          <w:i/>
+          <w:iCs/>
+          <w:color w:val="00B0F0"/>
+          <w:sz w:val="24"/>
+          <w:szCs w:val="28"/>
+          <w:u w:color="92D050"/>
+        </w:rPr>
+        <w:t xml:space="preserve">, </w:t>
+      </w:r>
+      <w:proofErr w:type="spellStart"/>
+      <w:r>
+        <w:rPr>
+          <w:rFonts w:ascii="Times New Roman" w:hAnsi="Times New Roman"/>
+          <w:i/>
+          <w:iCs/>
+          <w:color w:val="00B0F0"/>
+          <w:sz w:val="24"/>
+          <w:szCs w:val="28"/>
+          <w:u w:color="92D050"/>
+        </w:rPr>
+        <w:t>numero_stagion</w:t>
+      </w:r>
+      <w:r>
+        <w:rPr>
+          <w:rFonts w:ascii="Times New Roman" w:hAnsi="Times New Roman"/>
+          <w:i/>
+          <w:iCs/>
+          <w:color w:val="00B0F0"/>
+          <w:sz w:val="24"/>
+          <w:szCs w:val="28"/>
+          <w:u w:color="92D050"/>
+        </w:rPr>
+        <w:t>e</w:t>
+      </w:r>
+      <w:proofErr w:type="spellEnd"/>
+      <w:r>
+        <w:rPr>
+          <w:rFonts w:ascii="Times New Roman" w:hAnsi="Times New Roman"/>
+          <w:i/>
+          <w:iCs/>
+          <w:color w:val="00B0F0"/>
+          <w:sz w:val="24"/>
+          <w:szCs w:val="28"/>
+          <w:u w:color="92D050"/>
+        </w:rPr>
+        <w:t xml:space="preserve">, </w:t>
+      </w:r>
+      <w:proofErr w:type="spellStart"/>
+      <w:r>
+        <w:rPr>
+          <w:rFonts w:ascii="Times New Roman" w:hAnsi="Times New Roman"/>
+          <w:i/>
+          <w:iCs/>
+          <w:color w:val="00B0F0"/>
+          <w:sz w:val="24"/>
+          <w:szCs w:val="28"/>
+          <w:u w:color="92D050"/>
+        </w:rPr>
+        <w:t>ID_Serie</w:t>
+      </w:r>
+      <w:proofErr w:type="spellEnd"/>
+      <w:r>
+        <w:rPr>
+          <w:rFonts w:ascii="Times New Roman" w:hAnsi="Times New Roman"/>
+          <w:i/>
+          <w:iCs/>
+          <w:color w:val="00B0F0"/>
+          <w:sz w:val="24"/>
+          <w:szCs w:val="28"/>
+          <w:u w:color="92D050"/>
+        </w:rPr>
+        <w:t xml:space="preserve"> </w:t>
+      </w:r>
+      <w:r>
+        <w:rPr>
+          <w:rFonts w:ascii="Times New Roman" w:hAnsi="Times New Roman"/>
+          <w:i/>
+          <w:iCs/>
+          <w:color w:val="00B0F0"/>
+          <w:sz w:val="24"/>
+          <w:szCs w:val="28"/>
+          <w:u w:color="92D050"/>
+        </w:rPr>
+        <w:t>[DEFAULT NULL]</w:t>
+      </w:r>
     </w:p>
     <w:p>
       <w:pPr>
@@ -2951,99 +3048,25 @@
       <w:pPr>
         <w:rPr>
           <w:rFonts w:ascii="Times New Roman" w:eastAsia="Times New Roman" w:hAnsi="Times New Roman" w:cs="Times New Roman"/>
-          <w:color w:val="auto"/>
-          <w:sz w:val="24"/>
-          <w:szCs w:val="24"/>
-          <w:u w:color="92D050"/>
-        </w:rPr>
-      </w:pPr>
-      <w:proofErr w:type="spellStart"/>
-      <w:r>
-        <w:rPr>
-          <w:rFonts w:ascii="Times New Roman" w:eastAsia="Times New Roman" w:hAnsi="Times New Roman" w:cs="Times New Roman"/>
-          <w:color w:val="auto"/>
-          <w:sz w:val="24"/>
-          <w:szCs w:val="24"/>
-          <w:u w:color="92D050"/>
-        </w:rPr>
-        <w:t>Episodio_Serie</w:t>
-      </w:r>
-      <w:proofErr w:type="spellEnd"/>
-      <w:r>
-        <w:rPr>
-          <w:rFonts w:ascii="Times New Roman" w:eastAsia="Times New Roman" w:hAnsi="Times New Roman" w:cs="Times New Roman"/>
-          <w:color w:val="auto"/>
-          <w:sz w:val="24"/>
-          <w:szCs w:val="24"/>
-          <w:u w:color="92D050"/>
-        </w:rPr>
-        <w:t xml:space="preserve">:(*ID*, </w:t>
-      </w:r>
-      <w:proofErr w:type="spellStart"/>
-      <w:r>
-        <w:rPr>
-          <w:rFonts w:ascii="Times New Roman" w:eastAsia="Times New Roman" w:hAnsi="Times New Roman" w:cs="Times New Roman"/>
-          <w:color w:val="auto"/>
-          <w:sz w:val="24"/>
-          <w:szCs w:val="24"/>
-          <w:u w:color="92D050"/>
-        </w:rPr>
-        <w:t>numero_episodio</w:t>
-      </w:r>
-      <w:proofErr w:type="spellEnd"/>
-      <w:r>
-        <w:rPr>
-          <w:rFonts w:ascii="Times New Roman" w:eastAsia="Times New Roman" w:hAnsi="Times New Roman" w:cs="Times New Roman"/>
-          <w:color w:val="auto"/>
-          <w:sz w:val="24"/>
-          <w:szCs w:val="24"/>
-          <w:u w:color="92D050"/>
-        </w:rPr>
-        <w:t xml:space="preserve">, </w:t>
-      </w:r>
-      <w:proofErr w:type="spellStart"/>
-      <w:r>
-        <w:rPr>
-          <w:rFonts w:ascii="Times New Roman" w:eastAsia="Times New Roman" w:hAnsi="Times New Roman" w:cs="Times New Roman"/>
-          <w:color w:val="auto"/>
-          <w:sz w:val="24"/>
-          <w:szCs w:val="24"/>
-          <w:u w:color="92D050"/>
-        </w:rPr>
-        <w:t>numero_stagione</w:t>
-      </w:r>
-      <w:proofErr w:type="spellEnd"/>
-      <w:r>
-        <w:rPr>
-          <w:rFonts w:ascii="Times New Roman" w:eastAsia="Times New Roman" w:hAnsi="Times New Roman" w:cs="Times New Roman"/>
-          <w:color w:val="auto"/>
-          <w:sz w:val="24"/>
-          <w:szCs w:val="24"/>
-          <w:u w:color="92D050"/>
-        </w:rPr>
-        <w:t xml:space="preserve">, </w:t>
-      </w:r>
-      <w:proofErr w:type="spellStart"/>
-      <w:r>
-        <w:rPr>
-          <w:rFonts w:ascii="Times New Roman" w:eastAsia="Times New Roman" w:hAnsi="Times New Roman" w:cs="Times New Roman"/>
-          <w:color w:val="auto"/>
-          <w:sz w:val="24"/>
-          <w:szCs w:val="24"/>
-          <w:u w:color="92D050"/>
-        </w:rPr>
-        <w:t>ID_Serie</w:t>
-      </w:r>
-      <w:proofErr w:type="spellEnd"/>
-      <w:r>
-        <w:rPr>
-          <w:rFonts w:ascii="Times New Roman" w:eastAsia="Times New Roman" w:hAnsi="Times New Roman" w:cs="Times New Roman"/>
-          <w:color w:val="auto"/>
-          <w:sz w:val="24"/>
-          <w:szCs w:val="24"/>
-          <w:u w:color="92D050"/>
-        </w:rPr>
-        <w:t>)</w:t>
+          <w:i/>
+          <w:iCs/>
+          <w:color w:val="00B0F0"/>
+          <w:sz w:val="24"/>
+          <w:szCs w:val="24"/>
+          <w:u w:color="92D050"/>
+        </w:rPr>
+      </w:pPr>
+      <w:r>
+        <w:rPr>
+          <w:rFonts w:ascii="Times New Roman" w:eastAsia="Times New Roman" w:hAnsi="Times New Roman" w:cs="Times New Roman"/>
+          <w:i/>
+          <w:iCs/>
+          <w:color w:val="00B0F0"/>
+          <w:sz w:val="24"/>
+          <w:szCs w:val="24"/>
+          <w:u w:color="92D050"/>
+        </w:rPr>
+        <w:t>//Anagrafica: nome, cognome, CF</w:t>
       </w:r>
     </w:p>
     <w:sectPr>

</xml_diff>

<commit_message>
aggiunte query 3 e 4
</commit_message>
<xml_diff>
--- a/Documentazione Progetto.docx
+++ b/Documentazione Progetto.docx
@@ -1440,23 +1440,7 @@
           <w:sz w:val="24"/>
           <w:szCs w:val="24"/>
         </w:rPr>
-        <w:t xml:space="preserve"> Un programma televisivo può essere eliminato solo se è già andato in onda e se non è più presente in nessuna lista dei programmi predisposti per i futuri </w:t>
-      </w:r>
-      <w:proofErr w:type="gramStart"/>
-      <w:r>
-        <w:rPr>
-          <w:sz w:val="24"/>
-          <w:szCs w:val="24"/>
-        </w:rPr>
-        <w:t>7</w:t>
-      </w:r>
-      <w:proofErr w:type="gramEnd"/>
-      <w:r>
-        <w:rPr>
-          <w:sz w:val="24"/>
-          <w:szCs w:val="24"/>
-        </w:rPr>
-        <w:t xml:space="preserve"> giorni. </w:t>
+        <w:t xml:space="preserve"> Un programma televisivo può essere eliminato solo se è già andato in onda e se non è più presente in nessuna lista dei programmi predisposti per i futuri 7 giorni. </w:t>
       </w:r>
     </w:p>
     <w:p>
@@ -2547,15 +2531,15 @@
           <w:u w:color="FF0000"/>
         </w:rPr>
         <w:drawing>
-          <wp:anchor distT="152400" distB="152400" distL="152400" distR="152400" simplePos="0" relativeHeight="251659264" behindDoc="0" locked="0" layoutInCell="1" allowOverlap="1" wp14:anchorId="75DE6FB4" wp14:editId="5B32F34A">
+          <wp:anchor distT="152400" distB="152400" distL="152400" distR="152400" simplePos="0" relativeHeight="251659264" behindDoc="0" locked="0" layoutInCell="1" allowOverlap="1" wp14:anchorId="75DE6FB4" wp14:editId="759A7645">
             <wp:simplePos x="0" y="0"/>
             <wp:positionH relativeFrom="margin">
-              <wp:posOffset>-6350</wp:posOffset>
+              <wp:posOffset>-8255</wp:posOffset>
             </wp:positionH>
             <wp:positionV relativeFrom="line">
-              <wp:posOffset>349885</wp:posOffset>
+              <wp:posOffset>347345</wp:posOffset>
             </wp:positionV>
-            <wp:extent cx="6116320" cy="5549831"/>
+            <wp:extent cx="6116320" cy="5549265"/>
             <wp:effectExtent l="0" t="0" r="0" b="0"/>
             <wp:wrapThrough wrapText="bothSides" distL="152400" distR="152400">
               <wp:wrapPolygon edited="1">
@@ -3017,19 +3001,25 @@
                 <wp:lineTo x="1594" y="0"/>
               </wp:wrapPolygon>
             </wp:wrapThrough>
-            <wp:docPr id="1073741825" name="officeArt object" descr="Immagine"/>
+            <wp:docPr id="1073741825" name="officeArt object"/>
             <wp:cNvGraphicFramePr/>
             <a:graphic xmlns:a="http://schemas.openxmlformats.org/drawingml/2006/main">
               <a:graphicData uri="http://schemas.openxmlformats.org/drawingml/2006/picture">
                 <pic:pic xmlns:pic="http://schemas.openxmlformats.org/drawingml/2006/picture">
                   <pic:nvPicPr>
-                    <pic:cNvPr id="1073741825" name="officeArt object" descr="Immagine"/>
+                    <pic:cNvPr id="1073741825" name="officeArt object"/>
                     <pic:cNvPicPr>
                       <a:picLocks noChangeAspect="1"/>
                     </pic:cNvPicPr>
                   </pic:nvPicPr>
                   <pic:blipFill>
-                    <a:blip r:embed="rId7"/>
+                    <a:blip r:embed="rId7">
+                      <a:extLst>
+                        <a:ext uri="{28A0092B-C50C-407E-A947-70E740481C1C}">
+                          <a14:useLocalDpi xmlns:a14="http://schemas.microsoft.com/office/drawing/2010/main" val="0"/>
+                        </a:ext>
+                      </a:extLst>
+                    </a:blip>
                     <a:stretch>
                       <a:fillRect/>
                     </a:stretch>
@@ -3037,7 +3027,7 @@
                   <pic:spPr>
                     <a:xfrm>
                       <a:off x="0" y="0"/>
-                      <a:ext cx="6116320" cy="5549831"/>
+                      <a:ext cx="6116320" cy="5549265"/>
                     </a:xfrm>
                     <a:prstGeom prst="rect">
                       <a:avLst/>
@@ -3302,15 +3292,15 @@
           <w:u w:color="FF0000"/>
         </w:rPr>
         <w:drawing>
-          <wp:anchor distT="152400" distB="152400" distL="152400" distR="152400" simplePos="0" relativeHeight="251660288" behindDoc="0" locked="0" layoutInCell="1" allowOverlap="1" wp14:anchorId="7BAD3B2B" wp14:editId="1D805185">
+          <wp:anchor distT="152400" distB="152400" distL="152400" distR="152400" simplePos="0" relativeHeight="251660288" behindDoc="0" locked="0" layoutInCell="1" allowOverlap="1" wp14:anchorId="7BAD3B2B" wp14:editId="03E629F8">
             <wp:simplePos x="0" y="0"/>
             <wp:positionH relativeFrom="margin">
-              <wp:posOffset>-3810</wp:posOffset>
+              <wp:posOffset>-3175</wp:posOffset>
             </wp:positionH>
             <wp:positionV relativeFrom="line">
-              <wp:posOffset>378460</wp:posOffset>
+              <wp:posOffset>377190</wp:posOffset>
             </wp:positionV>
-            <wp:extent cx="6116320" cy="4356735"/>
+            <wp:extent cx="6115685" cy="4356735"/>
             <wp:effectExtent l="0" t="0" r="0" b="5715"/>
             <wp:wrapThrough wrapText="bothSides" distL="152400" distR="152400">
               <wp:wrapPolygon edited="1">
@@ -3757,7 +3747,7 @@
                   <pic:spPr>
                     <a:xfrm>
                       <a:off x="0" y="0"/>
-                      <a:ext cx="6116320" cy="4356735"/>
+                      <a:ext cx="6115685" cy="4356735"/>
                     </a:xfrm>
                     <a:prstGeom prst="rect">
                       <a:avLst/>
@@ -5097,7 +5087,7 @@
   <w:num w:numId="3" w16cid:durableId="482505312">
     <w:abstractNumId w:val="1"/>
     <w:lvlOverride w:ilvl="0">
-      <w:lvl w:ilvl="0" w:tplc="21B8D0A4">
+      <w:lvl w:ilvl="0" w:tplc="596E6D26">
         <w:start w:val="1"/>
         <w:numFmt w:val="bullet"/>
         <w:lvlText w:val="•"/>
@@ -5139,7 +5129,7 @@
       </w:lvl>
     </w:lvlOverride>
     <w:lvlOverride w:ilvl="1">
-      <w:lvl w:ilvl="1" w:tplc="AA5AE0FE">
+      <w:lvl w:ilvl="1" w:tplc="ED626F3A">
         <w:start w:val="1"/>
         <w:numFmt w:val="bullet"/>
         <w:lvlText w:val="•"/>
@@ -5180,7 +5170,7 @@
       </w:lvl>
     </w:lvlOverride>
     <w:lvlOverride w:ilvl="2">
-      <w:lvl w:ilvl="2" w:tplc="26F860E6">
+      <w:lvl w:ilvl="2" w:tplc="6B02921A">
         <w:start w:val="1"/>
         <w:numFmt w:val="bullet"/>
         <w:lvlText w:val="•"/>
@@ -5222,7 +5212,7 @@
       </w:lvl>
     </w:lvlOverride>
     <w:lvlOverride w:ilvl="3">
-      <w:lvl w:ilvl="3" w:tplc="B1465512">
+      <w:lvl w:ilvl="3" w:tplc="653A020E">
         <w:start w:val="1"/>
         <w:numFmt w:val="bullet"/>
         <w:lvlText w:val="•"/>
@@ -5264,7 +5254,7 @@
       </w:lvl>
     </w:lvlOverride>
     <w:lvlOverride w:ilvl="4">
-      <w:lvl w:ilvl="4" w:tplc="F1CA78D2">
+      <w:lvl w:ilvl="4" w:tplc="4DB4514E">
         <w:start w:val="1"/>
         <w:numFmt w:val="bullet"/>
         <w:lvlText w:val="•"/>
@@ -5306,7 +5296,7 @@
       </w:lvl>
     </w:lvlOverride>
     <w:lvlOverride w:ilvl="5">
-      <w:lvl w:ilvl="5" w:tplc="722ED4B2">
+      <w:lvl w:ilvl="5" w:tplc="8A58F726">
         <w:start w:val="1"/>
         <w:numFmt w:val="bullet"/>
         <w:lvlText w:val="•"/>
@@ -5348,7 +5338,7 @@
       </w:lvl>
     </w:lvlOverride>
     <w:lvlOverride w:ilvl="6">
-      <w:lvl w:ilvl="6" w:tplc="626EA492">
+      <w:lvl w:ilvl="6" w:tplc="333E35CC">
         <w:start w:val="1"/>
         <w:numFmt w:val="bullet"/>
         <w:lvlText w:val="•"/>
@@ -5390,7 +5380,7 @@
       </w:lvl>
     </w:lvlOverride>
     <w:lvlOverride w:ilvl="7">
-      <w:lvl w:ilvl="7" w:tplc="2544F986">
+      <w:lvl w:ilvl="7" w:tplc="3DD0C7D0">
         <w:start w:val="1"/>
         <w:numFmt w:val="bullet"/>
         <w:lvlText w:val="•"/>
@@ -5431,7 +5421,7 @@
       </w:lvl>
     </w:lvlOverride>
     <w:lvlOverride w:ilvl="8">
-      <w:lvl w:ilvl="8" w:tplc="3A2E59F8">
+      <w:lvl w:ilvl="8" w:tplc="31D2C842">
         <w:start w:val="1"/>
         <w:numFmt w:val="bullet"/>
         <w:lvlText w:val="•"/>
@@ -5476,7 +5466,7 @@
   <w:num w:numId="4" w16cid:durableId="1192300410">
     <w:abstractNumId w:val="1"/>
     <w:lvlOverride w:ilvl="0">
-      <w:lvl w:ilvl="0" w:tplc="21B8D0A4">
+      <w:lvl w:ilvl="0" w:tplc="596E6D26">
         <w:start w:val="1"/>
         <w:numFmt w:val="bullet"/>
         <w:lvlText w:val="•"/>
@@ -5503,7 +5493,7 @@
       </w:lvl>
     </w:lvlOverride>
     <w:lvlOverride w:ilvl="1">
-      <w:lvl w:ilvl="1" w:tplc="AA5AE0FE">
+      <w:lvl w:ilvl="1" w:tplc="ED626F3A">
         <w:start w:val="1"/>
         <w:numFmt w:val="bullet"/>
         <w:lvlText w:val="•"/>
@@ -5530,7 +5520,7 @@
       </w:lvl>
     </w:lvlOverride>
     <w:lvlOverride w:ilvl="2">
-      <w:lvl w:ilvl="2" w:tplc="26F860E6">
+      <w:lvl w:ilvl="2" w:tplc="6B02921A">
         <w:start w:val="1"/>
         <w:numFmt w:val="bullet"/>
         <w:lvlText w:val="•"/>
@@ -5557,7 +5547,7 @@
       </w:lvl>
     </w:lvlOverride>
     <w:lvlOverride w:ilvl="3">
-      <w:lvl w:ilvl="3" w:tplc="B1465512">
+      <w:lvl w:ilvl="3" w:tplc="653A020E">
         <w:start w:val="1"/>
         <w:numFmt w:val="bullet"/>
         <w:lvlText w:val="•"/>
@@ -5584,7 +5574,7 @@
       </w:lvl>
     </w:lvlOverride>
     <w:lvlOverride w:ilvl="4">
-      <w:lvl w:ilvl="4" w:tplc="F1CA78D2">
+      <w:lvl w:ilvl="4" w:tplc="4DB4514E">
         <w:start w:val="1"/>
         <w:numFmt w:val="bullet"/>
         <w:lvlText w:val="•"/>
@@ -5611,7 +5601,7 @@
       </w:lvl>
     </w:lvlOverride>
     <w:lvlOverride w:ilvl="5">
-      <w:lvl w:ilvl="5" w:tplc="722ED4B2">
+      <w:lvl w:ilvl="5" w:tplc="8A58F726">
         <w:start w:val="1"/>
         <w:numFmt w:val="bullet"/>
         <w:lvlText w:val="•"/>
@@ -5638,7 +5628,7 @@
       </w:lvl>
     </w:lvlOverride>
     <w:lvlOverride w:ilvl="6">
-      <w:lvl w:ilvl="6" w:tplc="626EA492">
+      <w:lvl w:ilvl="6" w:tplc="333E35CC">
         <w:start w:val="1"/>
         <w:numFmt w:val="bullet"/>
         <w:lvlText w:val="•"/>
@@ -5665,7 +5655,7 @@
       </w:lvl>
     </w:lvlOverride>
     <w:lvlOverride w:ilvl="7">
-      <w:lvl w:ilvl="7" w:tplc="2544F986">
+      <w:lvl w:ilvl="7" w:tplc="3DD0C7D0">
         <w:start w:val="1"/>
         <w:numFmt w:val="bullet"/>
         <w:lvlText w:val="•"/>
@@ -5692,7 +5682,7 @@
       </w:lvl>
     </w:lvlOverride>
     <w:lvlOverride w:ilvl="8">
-      <w:lvl w:ilvl="8" w:tplc="3A2E59F8">
+      <w:lvl w:ilvl="8" w:tplc="31D2C842">
         <w:start w:val="1"/>
         <w:numFmt w:val="bullet"/>
         <w:lvlText w:val="•"/>
@@ -5722,7 +5712,7 @@
   <w:num w:numId="5" w16cid:durableId="1453596616">
     <w:abstractNumId w:val="1"/>
     <w:lvlOverride w:ilvl="0">
-      <w:lvl w:ilvl="0" w:tplc="21B8D0A4">
+      <w:lvl w:ilvl="0" w:tplc="596E6D26">
         <w:start w:val="1"/>
         <w:numFmt w:val="bullet"/>
         <w:lvlText w:val="•"/>
@@ -5749,7 +5739,7 @@
       </w:lvl>
     </w:lvlOverride>
     <w:lvlOverride w:ilvl="1">
-      <w:lvl w:ilvl="1" w:tplc="AA5AE0FE">
+      <w:lvl w:ilvl="1" w:tplc="ED626F3A">
         <w:start w:val="1"/>
         <w:numFmt w:val="bullet"/>
         <w:lvlText w:val="•"/>
@@ -5776,7 +5766,7 @@
       </w:lvl>
     </w:lvlOverride>
     <w:lvlOverride w:ilvl="2">
-      <w:lvl w:ilvl="2" w:tplc="26F860E6">
+      <w:lvl w:ilvl="2" w:tplc="6B02921A">
         <w:start w:val="1"/>
         <w:numFmt w:val="bullet"/>
         <w:lvlText w:val="•"/>
@@ -5803,7 +5793,7 @@
       </w:lvl>
     </w:lvlOverride>
     <w:lvlOverride w:ilvl="3">
-      <w:lvl w:ilvl="3" w:tplc="B1465512">
+      <w:lvl w:ilvl="3" w:tplc="653A020E">
         <w:start w:val="1"/>
         <w:numFmt w:val="bullet"/>
         <w:lvlText w:val="•"/>
@@ -5830,7 +5820,7 @@
       </w:lvl>
     </w:lvlOverride>
     <w:lvlOverride w:ilvl="4">
-      <w:lvl w:ilvl="4" w:tplc="F1CA78D2">
+      <w:lvl w:ilvl="4" w:tplc="4DB4514E">
         <w:start w:val="1"/>
         <w:numFmt w:val="bullet"/>
         <w:lvlText w:val="•"/>
@@ -5857,7 +5847,7 @@
       </w:lvl>
     </w:lvlOverride>
     <w:lvlOverride w:ilvl="5">
-      <w:lvl w:ilvl="5" w:tplc="722ED4B2">
+      <w:lvl w:ilvl="5" w:tplc="8A58F726">
         <w:start w:val="1"/>
         <w:numFmt w:val="bullet"/>
         <w:lvlText w:val="•"/>
@@ -5884,7 +5874,7 @@
       </w:lvl>
     </w:lvlOverride>
     <w:lvlOverride w:ilvl="6">
-      <w:lvl w:ilvl="6" w:tplc="626EA492">
+      <w:lvl w:ilvl="6" w:tplc="333E35CC">
         <w:start w:val="1"/>
         <w:numFmt w:val="bullet"/>
         <w:lvlText w:val="•"/>
@@ -5911,7 +5901,7 @@
       </w:lvl>
     </w:lvlOverride>
     <w:lvlOverride w:ilvl="7">
-      <w:lvl w:ilvl="7" w:tplc="2544F986">
+      <w:lvl w:ilvl="7" w:tplc="3DD0C7D0">
         <w:start w:val="1"/>
         <w:numFmt w:val="bullet"/>
         <w:lvlText w:val="•"/>
@@ -5938,7 +5928,7 @@
       </w:lvl>
     </w:lvlOverride>
     <w:lvlOverride w:ilvl="8">
-      <w:lvl w:ilvl="8" w:tplc="3A2E59F8">
+      <w:lvl w:ilvl="8" w:tplc="31D2C842">
         <w:start w:val="1"/>
         <w:numFmt w:val="bullet"/>
         <w:lvlText w:val="•"/>

</xml_diff>